<commit_message>
Update Jahresberich im BP 2025.docx
text ersetzt und tabelle hinzugefügt (Infansbogen)
</commit_message>
<xml_diff>
--- a/Jahresberich im BP 2025.docx
+++ b/Jahresberich im BP 2025.docx
@@ -18,7 +18,7 @@
       <w:pPr>
         <w:pStyle w:val="Titel"/>
         <w:spacing w:after="0" w:line="360" w:lineRule="auto"/>
-        <w:jc w:val="both"/>
+        <w:jc w:val="center"/>
         <w:rPr>
           <w:rFonts w:ascii="Arial" w:eastAsiaTheme="minorHAnsi" w:hAnsi="Arial" w:cs="Arial"/>
           <w:b/>
@@ -45,26 +45,26 @@
     <w:p>
       <w:pPr>
         <w:spacing w:line="360" w:lineRule="auto"/>
-        <w:jc w:val="both"/>
-        <w:rPr>
-          <w:rFonts w:ascii="Arial" w:hAnsi="Arial" w:cs="Arial"/>
-          <w:sz w:val="22"/>
-          <w:szCs w:val="22"/>
-        </w:rPr>
-      </w:pPr>
-      <w:r>
-        <w:rPr>
-          <w:rFonts w:ascii="Arial" w:hAnsi="Arial" w:cs="Arial"/>
-          <w:sz w:val="22"/>
-          <w:szCs w:val="22"/>
-        </w:rPr>
-        <w:t xml:space="preserve">Rennerhostr.2 </w:t>
-      </w:r>
-    </w:p>
-    <w:p>
-      <w:pPr>
-        <w:spacing w:line="360" w:lineRule="auto"/>
-        <w:jc w:val="both"/>
+        <w:jc w:val="center"/>
+        <w:rPr>
+          <w:rFonts w:ascii="Arial" w:hAnsi="Arial" w:cs="Arial"/>
+          <w:sz w:val="22"/>
+          <w:szCs w:val="22"/>
+        </w:rPr>
+      </w:pPr>
+      <w:r>
+        <w:rPr>
+          <w:rFonts w:ascii="Arial" w:hAnsi="Arial" w:cs="Arial"/>
+          <w:sz w:val="22"/>
+          <w:szCs w:val="22"/>
+        </w:rPr>
+        <w:t>Rennerhostr.2</w:t>
+      </w:r>
+    </w:p>
+    <w:p>
+      <w:pPr>
+        <w:spacing w:line="360" w:lineRule="auto"/>
+        <w:jc w:val="center"/>
         <w:rPr>
           <w:rFonts w:ascii="Arial" w:hAnsi="Arial" w:cs="Arial"/>
           <w:sz w:val="22"/>
@@ -84,7 +84,7 @@
       <w:pPr>
         <w:pStyle w:val="Titel"/>
         <w:spacing w:after="0" w:line="360" w:lineRule="auto"/>
-        <w:jc w:val="both"/>
+        <w:jc w:val="center"/>
         <w:rPr>
           <w:rFonts w:ascii="Arial" w:eastAsiaTheme="minorHAnsi" w:hAnsi="Arial" w:cs="Arial"/>
           <w:b/>
@@ -100,7 +100,7 @@
       <w:pPr>
         <w:pStyle w:val="Titel"/>
         <w:spacing w:after="0" w:line="360" w:lineRule="auto"/>
-        <w:jc w:val="both"/>
+        <w:jc w:val="center"/>
         <w:rPr>
           <w:rFonts w:ascii="Arial" w:eastAsiaTheme="minorHAnsi" w:hAnsi="Arial" w:cs="Arial"/>
           <w:b/>
@@ -116,7 +116,7 @@
       <w:pPr>
         <w:pStyle w:val="Titel"/>
         <w:spacing w:after="0" w:line="360" w:lineRule="auto"/>
-        <w:jc w:val="both"/>
+        <w:jc w:val="center"/>
         <w:rPr>
           <w:rFonts w:ascii="Arial" w:eastAsiaTheme="minorHAnsi" w:hAnsi="Arial" w:cs="Arial"/>
           <w:b/>
@@ -132,7 +132,7 @@
       <w:pPr>
         <w:pStyle w:val="Titel"/>
         <w:spacing w:after="0" w:line="360" w:lineRule="auto"/>
-        <w:jc w:val="both"/>
+        <w:jc w:val="center"/>
         <w:rPr>
           <w:rFonts w:ascii="Arial" w:eastAsiaTheme="minorHAnsi" w:hAnsi="Arial" w:cs="Arial"/>
           <w:b/>
@@ -153,13 +153,13 @@
           <w:sz w:val="22"/>
           <w:szCs w:val="22"/>
         </w:rPr>
-        <w:t xml:space="preserve">Bericht über das Berufspraktikum </w:t>
-      </w:r>
-    </w:p>
-    <w:p>
-      <w:pPr>
-        <w:spacing w:line="360" w:lineRule="auto"/>
-        <w:jc w:val="both"/>
+        <w:t>Bericht über das Berufspraktikum</w:t>
+      </w:r>
+    </w:p>
+    <w:p>
+      <w:pPr>
+        <w:spacing w:line="360" w:lineRule="auto"/>
+        <w:jc w:val="center"/>
         <w:rPr>
           <w:rFonts w:ascii="Arial" w:eastAsiaTheme="minorHAnsi" w:hAnsi="Arial" w:cs="Arial"/>
           <w:sz w:val="22"/>
@@ -170,7 +170,7 @@
     <w:p>
       <w:pPr>
         <w:spacing w:line="360" w:lineRule="auto"/>
-        <w:jc w:val="both"/>
+        <w:jc w:val="center"/>
         <w:rPr>
           <w:rFonts w:ascii="Arial" w:eastAsiaTheme="minorHAnsi" w:hAnsi="Arial" w:cs="Arial"/>
           <w:sz w:val="22"/>
@@ -182,7 +182,7 @@
       <w:pPr>
         <w:pStyle w:val="Titel"/>
         <w:spacing w:after="0" w:line="360" w:lineRule="auto"/>
-        <w:jc w:val="both"/>
+        <w:jc w:val="center"/>
         <w:rPr>
           <w:rFonts w:ascii="Arial" w:eastAsiaTheme="minorHAnsi" w:hAnsi="Arial" w:cs="Arial"/>
           <w:spacing w:val="0"/>
@@ -206,7 +206,7 @@
       <w:pPr>
         <w:pStyle w:val="Titel"/>
         <w:spacing w:after="0" w:line="360" w:lineRule="auto"/>
-        <w:jc w:val="both"/>
+        <w:jc w:val="center"/>
         <w:rPr>
           <w:rFonts w:ascii="Arial" w:eastAsiaTheme="minorHAnsi" w:hAnsi="Arial" w:cs="Arial"/>
           <w:spacing w:val="0"/>
@@ -267,7 +267,7 @@
     <w:p>
       <w:pPr>
         <w:spacing w:line="360" w:lineRule="auto"/>
-        <w:jc w:val="both"/>
+        <w:jc w:val="center"/>
         <w:rPr>
           <w:rFonts w:ascii="Arial" w:hAnsi="Arial" w:cs="Arial"/>
           <w:sz w:val="22"/>
@@ -286,7 +286,7 @@
     <w:p>
       <w:pPr>
         <w:spacing w:line="360" w:lineRule="auto"/>
-        <w:jc w:val="both"/>
+        <w:jc w:val="center"/>
         <w:rPr>
           <w:rFonts w:ascii="Arial" w:hAnsi="Arial" w:cs="Arial"/>
           <w:sz w:val="22"/>
@@ -305,40 +305,40 @@
     <w:p>
       <w:pPr>
         <w:spacing w:line="360" w:lineRule="auto"/>
-        <w:jc w:val="both"/>
-        <w:rPr>
-          <w:rFonts w:ascii="Arial" w:hAnsi="Arial" w:cs="Arial"/>
-          <w:sz w:val="22"/>
-          <w:szCs w:val="22"/>
-        </w:rPr>
-      </w:pPr>
-    </w:p>
-    <w:p>
-      <w:pPr>
-        <w:spacing w:line="360" w:lineRule="auto"/>
-        <w:jc w:val="both"/>
-        <w:rPr>
-          <w:rFonts w:ascii="Arial" w:hAnsi="Arial" w:cs="Arial"/>
-          <w:sz w:val="22"/>
-          <w:szCs w:val="22"/>
-        </w:rPr>
-      </w:pPr>
-    </w:p>
-    <w:p>
-      <w:pPr>
-        <w:spacing w:line="360" w:lineRule="auto"/>
-        <w:jc w:val="both"/>
-        <w:rPr>
-          <w:rFonts w:ascii="Arial" w:hAnsi="Arial" w:cs="Arial"/>
-          <w:sz w:val="22"/>
-          <w:szCs w:val="22"/>
-        </w:rPr>
-      </w:pPr>
-    </w:p>
-    <w:p>
-      <w:pPr>
-        <w:spacing w:line="360" w:lineRule="auto"/>
-        <w:jc w:val="both"/>
+        <w:jc w:val="center"/>
+        <w:rPr>
+          <w:rFonts w:ascii="Arial" w:hAnsi="Arial" w:cs="Arial"/>
+          <w:sz w:val="22"/>
+          <w:szCs w:val="22"/>
+        </w:rPr>
+      </w:pPr>
+    </w:p>
+    <w:p>
+      <w:pPr>
+        <w:spacing w:line="360" w:lineRule="auto"/>
+        <w:jc w:val="center"/>
+        <w:rPr>
+          <w:rFonts w:ascii="Arial" w:hAnsi="Arial" w:cs="Arial"/>
+          <w:sz w:val="22"/>
+          <w:szCs w:val="22"/>
+        </w:rPr>
+      </w:pPr>
+    </w:p>
+    <w:p>
+      <w:pPr>
+        <w:spacing w:line="360" w:lineRule="auto"/>
+        <w:jc w:val="center"/>
+        <w:rPr>
+          <w:rFonts w:ascii="Arial" w:hAnsi="Arial" w:cs="Arial"/>
+          <w:sz w:val="22"/>
+          <w:szCs w:val="22"/>
+        </w:rPr>
+      </w:pPr>
+    </w:p>
+    <w:p>
+      <w:pPr>
+        <w:spacing w:line="360" w:lineRule="auto"/>
+        <w:jc w:val="center"/>
         <w:rPr>
           <w:rFonts w:ascii="Arial" w:hAnsi="Arial" w:cs="Arial"/>
           <w:sz w:val="22"/>
@@ -363,7 +363,7 @@
           <w:tab w:val="left" w:pos="3119"/>
         </w:tabs>
         <w:spacing w:before="0" w:after="0" w:line="360" w:lineRule="auto"/>
-        <w:jc w:val="both"/>
+        <w:jc w:val="center"/>
         <w:rPr>
           <w:rFonts w:ascii="Arial" w:hAnsi="Arial" w:cs="Arial"/>
           <w:color w:val="auto"/>
@@ -387,7 +387,7 @@
           <w:tab w:val="left" w:pos="3119"/>
         </w:tabs>
         <w:spacing w:line="360" w:lineRule="auto"/>
-        <w:jc w:val="both"/>
+        <w:jc w:val="center"/>
         <w:rPr>
           <w:rFonts w:ascii="Arial" w:hAnsi="Arial" w:cs="Arial"/>
           <w:sz w:val="22"/>
@@ -409,7 +409,7 @@
           <w:tab w:val="left" w:pos="3119"/>
         </w:tabs>
         <w:spacing w:line="360" w:lineRule="auto"/>
-        <w:jc w:val="both"/>
+        <w:jc w:val="center"/>
         <w:rPr>
           <w:rFonts w:ascii="Arial" w:hAnsi="Arial" w:cs="Arial"/>
           <w:sz w:val="22"/>
@@ -435,7 +435,7 @@
           <w:tab w:val="left" w:pos="3119"/>
         </w:tabs>
         <w:spacing w:line="360" w:lineRule="auto"/>
-        <w:jc w:val="both"/>
+        <w:jc w:val="center"/>
         <w:rPr>
           <w:rFonts w:ascii="Arial" w:hAnsi="Arial" w:cs="Arial"/>
           <w:sz w:val="22"/>
@@ -454,18 +454,18 @@
     <w:p>
       <w:pPr>
         <w:spacing w:line="360" w:lineRule="auto"/>
-        <w:jc w:val="both"/>
-        <w:rPr>
-          <w:rFonts w:ascii="Arial" w:hAnsi="Arial" w:cs="Arial"/>
-          <w:sz w:val="22"/>
-          <w:szCs w:val="22"/>
-        </w:rPr>
-      </w:pPr>
-    </w:p>
-    <w:p>
-      <w:pPr>
-        <w:spacing w:line="360" w:lineRule="auto"/>
-        <w:jc w:val="both"/>
+        <w:jc w:val="center"/>
+        <w:rPr>
+          <w:rFonts w:ascii="Arial" w:hAnsi="Arial" w:cs="Arial"/>
+          <w:sz w:val="22"/>
+          <w:szCs w:val="22"/>
+        </w:rPr>
+      </w:pPr>
+    </w:p>
+    <w:p>
+      <w:pPr>
+        <w:spacing w:line="360" w:lineRule="auto"/>
+        <w:jc w:val="center"/>
         <w:rPr>
           <w:rFonts w:ascii="Arial" w:hAnsi="Arial" w:cs="Arial"/>
           <w:b/>
@@ -488,7 +488,7 @@
     <w:p>
       <w:pPr>
         <w:spacing w:line="360" w:lineRule="auto"/>
-        <w:jc w:val="both"/>
+        <w:jc w:val="center"/>
         <w:rPr>
           <w:rFonts w:ascii="Arial" w:hAnsi="Arial" w:cs="Arial"/>
           <w:sz w:val="22"/>
@@ -523,7 +523,7 @@
     <w:p>
       <w:pPr>
         <w:spacing w:line="360" w:lineRule="auto"/>
-        <w:jc w:val="both"/>
+        <w:jc w:val="center"/>
         <w:rPr>
           <w:rFonts w:ascii="Arial" w:hAnsi="Arial" w:cs="Arial"/>
           <w:sz w:val="22"/>
@@ -538,7 +538,7 @@
           <w:tab w:val="left" w:pos="3119"/>
         </w:tabs>
         <w:spacing w:before="0" w:after="0" w:line="360" w:lineRule="auto"/>
-        <w:jc w:val="both"/>
+        <w:jc w:val="center"/>
         <w:rPr>
           <w:rFonts w:ascii="Arial" w:hAnsi="Arial" w:cs="Arial"/>
           <w:color w:val="auto"/>
@@ -571,16 +571,7 @@
           <w:sz w:val="22"/>
           <w:szCs w:val="22"/>
         </w:rPr>
-        <w:t xml:space="preserve">: </w:t>
-      </w:r>
-      <w:r>
-        <w:rPr>
-          <w:rFonts w:ascii="Arial" w:hAnsi="Arial" w:cs="Arial"/>
-          <w:color w:val="auto"/>
-          <w:sz w:val="22"/>
-          <w:szCs w:val="22"/>
-        </w:rPr>
-        <w:tab/>
+        <w:t>:</w:t>
       </w:r>
     </w:p>
     <w:p>
@@ -589,7 +580,7 @@
           <w:tab w:val="left" w:pos="3119"/>
         </w:tabs>
         <w:spacing w:line="360" w:lineRule="auto"/>
-        <w:jc w:val="both"/>
+        <w:jc w:val="center"/>
         <w:rPr>
           <w:rFonts w:ascii="Arial" w:hAnsi="Arial" w:cs="Arial"/>
           <w:sz w:val="22"/>
@@ -628,7 +619,7 @@
           <w:tab w:val="left" w:pos="3119"/>
         </w:tabs>
         <w:spacing w:line="360" w:lineRule="auto"/>
-        <w:jc w:val="both"/>
+        <w:jc w:val="center"/>
         <w:rPr>
           <w:rFonts w:ascii="Arial" w:hAnsi="Arial" w:cs="Arial"/>
           <w:sz w:val="22"/>
@@ -659,7 +650,7 @@
           <w:tab w:val="left" w:pos="3119"/>
         </w:tabs>
         <w:spacing w:line="360" w:lineRule="auto"/>
-        <w:jc w:val="both"/>
+        <w:jc w:val="center"/>
         <w:rPr>
           <w:rFonts w:ascii="Arial" w:hAnsi="Arial" w:cs="Arial"/>
           <w:sz w:val="22"/>
@@ -690,7 +681,7 @@
           <w:tab w:val="left" w:pos="3119"/>
         </w:tabs>
         <w:spacing w:line="360" w:lineRule="auto"/>
-        <w:jc w:val="both"/>
+        <w:jc w:val="center"/>
         <w:rPr>
           <w:rFonts w:ascii="Arial" w:hAnsi="Arial" w:cs="Arial"/>
           <w:sz w:val="22"/>
@@ -827,7 +818,6 @@
         </w:tabs>
         <w:spacing w:line="360" w:lineRule="auto"/>
         <w:ind w:left="426" w:hanging="426"/>
-        <w:jc w:val="both"/>
         <w:rPr>
           <w:b/>
           <w:bCs/>
@@ -890,7 +880,6 @@
         </w:tabs>
         <w:spacing w:line="360" w:lineRule="auto"/>
         <w:ind w:left="426" w:hanging="426"/>
-        <w:jc w:val="both"/>
         <w:rPr>
           <w:b/>
           <w:bCs/>
@@ -942,7 +931,6 @@
           <w:tab w:val="left" w:leader="dot" w:pos="8505"/>
         </w:tabs>
         <w:spacing w:line="360" w:lineRule="auto"/>
-        <w:jc w:val="both"/>
         <w:rPr>
           <w:color w:val="auto"/>
           <w:sz w:val="22"/>
@@ -978,7 +966,6 @@
         </w:tabs>
         <w:spacing w:line="360" w:lineRule="auto"/>
         <w:ind w:left="1260" w:hanging="616"/>
-        <w:jc w:val="both"/>
         <w:rPr>
           <w:color w:val="auto"/>
           <w:sz w:val="22"/>
@@ -1014,7 +1001,6 @@
         </w:tabs>
         <w:spacing w:line="360" w:lineRule="auto"/>
         <w:ind w:left="1260" w:hanging="616"/>
-        <w:jc w:val="both"/>
         <w:rPr>
           <w:color w:val="auto"/>
           <w:sz w:val="22"/>
@@ -1050,7 +1036,6 @@
         </w:tabs>
         <w:spacing w:line="360" w:lineRule="auto"/>
         <w:ind w:left="1260" w:hanging="616"/>
-        <w:jc w:val="both"/>
         <w:rPr>
           <w:color w:val="auto"/>
           <w:sz w:val="22"/>
@@ -1086,7 +1071,6 @@
         </w:tabs>
         <w:spacing w:line="360" w:lineRule="auto"/>
         <w:ind w:left="1260" w:hanging="616"/>
-        <w:jc w:val="both"/>
         <w:rPr>
           <w:color w:val="auto"/>
           <w:sz w:val="22"/>
@@ -1118,7 +1102,6 @@
         </w:tabs>
         <w:spacing w:line="360" w:lineRule="auto"/>
         <w:ind w:left="426"/>
-        <w:jc w:val="both"/>
         <w:rPr>
           <w:color w:val="auto"/>
           <w:sz w:val="22"/>
@@ -1150,7 +1133,6 @@
         </w:tabs>
         <w:spacing w:line="360" w:lineRule="auto"/>
         <w:ind w:left="426"/>
-        <w:jc w:val="both"/>
         <w:rPr>
           <w:color w:val="auto"/>
           <w:sz w:val="22"/>
@@ -1223,7 +1205,6 @@
         </w:tabs>
         <w:spacing w:line="360" w:lineRule="auto"/>
         <w:ind w:left="426" w:hanging="426"/>
-        <w:jc w:val="both"/>
         <w:rPr>
           <w:b/>
           <w:bCs/>
@@ -1302,7 +1283,6 @@
         </w:tabs>
         <w:spacing w:line="360" w:lineRule="auto"/>
         <w:ind w:left="426" w:hanging="6"/>
-        <w:jc w:val="both"/>
         <w:rPr>
           <w:color w:val="auto"/>
           <w:sz w:val="22"/>
@@ -1342,7 +1322,6 @@
         </w:tabs>
         <w:spacing w:line="360" w:lineRule="auto"/>
         <w:ind w:left="426" w:hanging="6"/>
-        <w:jc w:val="both"/>
         <w:rPr>
           <w:color w:val="auto"/>
           <w:sz w:val="22"/>
@@ -1382,7 +1361,6 @@
         </w:tabs>
         <w:spacing w:line="360" w:lineRule="auto"/>
         <w:ind w:left="426" w:hanging="6"/>
-        <w:jc w:val="both"/>
         <w:rPr>
           <w:color w:val="auto"/>
           <w:sz w:val="22"/>
@@ -1422,7 +1400,6 @@
         </w:tabs>
         <w:spacing w:line="360" w:lineRule="auto"/>
         <w:ind w:left="426" w:hanging="6"/>
-        <w:jc w:val="both"/>
         <w:rPr>
           <w:color w:val="auto"/>
           <w:sz w:val="22"/>
@@ -1454,7 +1431,6 @@
         </w:tabs>
         <w:spacing w:line="360" w:lineRule="auto"/>
         <w:ind w:left="851" w:hanging="25"/>
-        <w:jc w:val="both"/>
         <w:rPr>
           <w:color w:val="auto"/>
           <w:sz w:val="22"/>
@@ -1486,7 +1462,6 @@
         </w:tabs>
         <w:spacing w:line="360" w:lineRule="auto"/>
         <w:ind w:left="851" w:hanging="25"/>
-        <w:jc w:val="both"/>
         <w:rPr>
           <w:color w:val="auto"/>
           <w:sz w:val="22"/>
@@ -1518,7 +1493,6 @@
         </w:tabs>
         <w:spacing w:line="360" w:lineRule="auto"/>
         <w:ind w:left="851" w:hanging="25"/>
-        <w:jc w:val="both"/>
         <w:rPr>
           <w:color w:val="auto"/>
           <w:sz w:val="22"/>
@@ -1574,7 +1548,6 @@
         </w:tabs>
         <w:spacing w:line="360" w:lineRule="auto"/>
         <w:ind w:left="851" w:hanging="25"/>
-        <w:jc w:val="both"/>
         <w:rPr>
           <w:color w:val="auto"/>
           <w:sz w:val="22"/>
@@ -1614,7 +1587,6 @@
         </w:tabs>
         <w:spacing w:line="360" w:lineRule="auto"/>
         <w:ind w:left="426" w:hanging="6"/>
-        <w:jc w:val="both"/>
         <w:rPr>
           <w:color w:val="auto"/>
           <w:sz w:val="22"/>
@@ -1670,7 +1642,6 @@
         </w:tabs>
         <w:spacing w:line="360" w:lineRule="auto"/>
         <w:ind w:left="426" w:hanging="426"/>
-        <w:jc w:val="both"/>
         <w:rPr>
           <w:b/>
           <w:bCs/>
@@ -1728,7 +1699,6 @@
         </w:tabs>
         <w:spacing w:line="360" w:lineRule="auto"/>
         <w:ind w:left="426" w:hanging="426"/>
-        <w:jc w:val="both"/>
         <w:rPr>
           <w:b/>
           <w:bCs/>
@@ -1786,7 +1756,6 @@
         </w:tabs>
         <w:spacing w:line="360" w:lineRule="auto"/>
         <w:ind w:left="426" w:hanging="426"/>
-        <w:jc w:val="both"/>
         <w:rPr>
           <w:b/>
           <w:bCs/>
@@ -1844,7 +1813,6 @@
         </w:tabs>
         <w:spacing w:line="360" w:lineRule="auto"/>
         <w:ind w:left="426" w:hanging="426"/>
-        <w:jc w:val="both"/>
         <w:rPr>
           <w:b/>
           <w:bCs/>
@@ -2850,6 +2818,86 @@
           <w:sz w:val="22"/>
           <w:szCs w:val="22"/>
         </w:rPr>
+        <w:t xml:space="preserve"> Die Einrichtung St. Johannes besucht sie sei</w:t>
+      </w:r>
+      <w:r>
+        <w:rPr>
+          <w:rFonts w:ascii="Arial" w:hAnsi="Arial" w:cs="Arial"/>
+          <w:sz w:val="22"/>
+          <w:szCs w:val="22"/>
+        </w:rPr>
+        <w:t>t</w:t>
+      </w:r>
+      <w:r>
+        <w:rPr>
+          <w:rFonts w:ascii="Arial" w:hAnsi="Arial" w:cs="Arial"/>
+          <w:sz w:val="22"/>
+          <w:szCs w:val="22"/>
+        </w:rPr>
+        <w:t xml:space="preserve"> 202</w:t>
+      </w:r>
+      <w:r>
+        <w:rPr>
+          <w:rFonts w:ascii="Arial" w:hAnsi="Arial" w:cs="Arial"/>
+          <w:sz w:val="22"/>
+          <w:szCs w:val="22"/>
+        </w:rPr>
+        <w:t xml:space="preserve">3, zunächst die Krippe, jetzt </w:t>
+      </w:r>
+      <w:r>
+        <w:rPr>
+          <w:rFonts w:ascii="Arial" w:hAnsi="Arial" w:cs="Arial"/>
+          <w:sz w:val="22"/>
+          <w:szCs w:val="22"/>
+        </w:rPr>
+        <w:t xml:space="preserve">den </w:t>
+      </w:r>
+      <w:r>
+        <w:rPr>
+          <w:rFonts w:ascii="Arial" w:hAnsi="Arial" w:cs="Arial"/>
+          <w:sz w:val="22"/>
+          <w:szCs w:val="22"/>
+        </w:rPr>
+        <w:t xml:space="preserve">Kindergarten. </w:t>
+      </w:r>
+      <w:r>
+        <w:rPr>
+          <w:rFonts w:ascii="Arial" w:hAnsi="Arial" w:cs="Arial"/>
+          <w:sz w:val="22"/>
+          <w:szCs w:val="22"/>
+        </w:rPr>
+        <w:t>Sie lebt gemeinsam mit ihren Eltern</w:t>
+      </w:r>
+      <w:r>
+        <w:rPr>
+          <w:rFonts w:ascii="Arial" w:hAnsi="Arial" w:cs="Arial"/>
+          <w:sz w:val="22"/>
+          <w:szCs w:val="22"/>
+        </w:rPr>
+        <w:t>.</w:t>
+      </w:r>
+      <w:r>
+        <w:rPr>
+          <w:rFonts w:ascii="Arial" w:hAnsi="Arial" w:cs="Arial"/>
+          <w:sz w:val="22"/>
+          <w:szCs w:val="22"/>
+        </w:rPr>
+        <w:t xml:space="preserve"> A. ist ein Einzelkind</w:t>
+      </w:r>
+      <w:r>
+        <w:rPr>
+          <w:rFonts w:ascii="Arial" w:hAnsi="Arial" w:cs="Arial"/>
+          <w:sz w:val="22"/>
+          <w:szCs w:val="22"/>
+        </w:rPr>
+        <w:t>.</w:t>
+      </w:r>
+      <w:r>
+        <w:rPr>
+          <w:rFonts w:ascii="Arial" w:hAnsi="Arial" w:cs="Arial"/>
+          <w:sz w:val="22"/>
+          <w:szCs w:val="22"/>
+        </w:rPr>
         <w:t xml:space="preserve"> </w:t>
       </w:r>
       <w:r>
@@ -2858,102 +2906,6 @@
           <w:sz w:val="22"/>
           <w:szCs w:val="22"/>
         </w:rPr>
-        <w:t>Die Einrichtung St. Johannes besucht sie sei</w:t>
-      </w:r>
-      <w:r>
-        <w:rPr>
-          <w:rFonts w:ascii="Arial" w:hAnsi="Arial" w:cs="Arial"/>
-          <w:sz w:val="22"/>
-          <w:szCs w:val="22"/>
-        </w:rPr>
-        <w:t>t</w:t>
-      </w:r>
-      <w:r>
-        <w:rPr>
-          <w:rFonts w:ascii="Arial" w:hAnsi="Arial" w:cs="Arial"/>
-          <w:sz w:val="22"/>
-          <w:szCs w:val="22"/>
-        </w:rPr>
-        <w:t xml:space="preserve"> </w:t>
-      </w:r>
-      <w:r>
-        <w:rPr>
-          <w:rFonts w:ascii="Arial" w:hAnsi="Arial" w:cs="Arial"/>
-          <w:sz w:val="22"/>
-          <w:szCs w:val="22"/>
-        </w:rPr>
-        <w:t>202</w:t>
-      </w:r>
-      <w:r>
-        <w:rPr>
-          <w:rFonts w:ascii="Arial" w:hAnsi="Arial" w:cs="Arial"/>
-          <w:sz w:val="22"/>
-          <w:szCs w:val="22"/>
-        </w:rPr>
-        <w:t xml:space="preserve">3, zunächst die Krippe, jetzt </w:t>
-      </w:r>
-      <w:r>
-        <w:rPr>
-          <w:rFonts w:ascii="Arial" w:hAnsi="Arial" w:cs="Arial"/>
-          <w:sz w:val="22"/>
-          <w:szCs w:val="22"/>
-        </w:rPr>
-        <w:t xml:space="preserve">den </w:t>
-      </w:r>
-      <w:r>
-        <w:rPr>
-          <w:rFonts w:ascii="Arial" w:hAnsi="Arial" w:cs="Arial"/>
-          <w:sz w:val="22"/>
-          <w:szCs w:val="22"/>
-        </w:rPr>
-        <w:t xml:space="preserve">Kindergarten. </w:t>
-      </w:r>
-      <w:r>
-        <w:rPr>
-          <w:rFonts w:ascii="Arial" w:hAnsi="Arial" w:cs="Arial"/>
-          <w:sz w:val="22"/>
-          <w:szCs w:val="22"/>
-        </w:rPr>
-        <w:t>Sie lebt gemeinsam mit ihren Eltern</w:t>
-      </w:r>
-      <w:r>
-        <w:rPr>
-          <w:rFonts w:ascii="Arial" w:hAnsi="Arial" w:cs="Arial"/>
-          <w:sz w:val="22"/>
-          <w:szCs w:val="22"/>
-        </w:rPr>
-        <w:t>.</w:t>
-      </w:r>
-      <w:r>
-        <w:rPr>
-          <w:rFonts w:ascii="Arial" w:hAnsi="Arial" w:cs="Arial"/>
-          <w:sz w:val="22"/>
-          <w:szCs w:val="22"/>
-        </w:rPr>
-        <w:t xml:space="preserve"> A. ist ein Einzelkind</w:t>
-      </w:r>
-      <w:r>
-        <w:rPr>
-          <w:rFonts w:ascii="Arial" w:hAnsi="Arial" w:cs="Arial"/>
-          <w:sz w:val="22"/>
-          <w:szCs w:val="22"/>
-        </w:rPr>
-        <w:t>.</w:t>
-      </w:r>
-      <w:r>
-        <w:rPr>
-          <w:rFonts w:ascii="Arial" w:hAnsi="Arial" w:cs="Arial"/>
-          <w:sz w:val="22"/>
-          <w:szCs w:val="22"/>
-        </w:rPr>
-        <w:t xml:space="preserve"> </w:t>
-      </w:r>
-      <w:r>
-        <w:rPr>
-          <w:rFonts w:ascii="Arial" w:hAnsi="Arial" w:cs="Arial"/>
-          <w:sz w:val="22"/>
-          <w:szCs w:val="22"/>
-        </w:rPr>
         <w:t>Sie ist aktiv in Morgenkreisen und beteiligt sich an Gesprächen</w:t>
       </w:r>
       <w:r>
@@ -2989,23 +2941,7 @@
           <w:sz w:val="22"/>
           <w:szCs w:val="22"/>
         </w:rPr>
-        <w:t xml:space="preserve">Ich habe </w:t>
-      </w:r>
-      <w:r>
-        <w:rPr>
-          <w:rFonts w:ascii="Arial" w:hAnsi="Arial" w:cs="Arial"/>
-          <w:sz w:val="22"/>
-          <w:szCs w:val="22"/>
-        </w:rPr>
-        <w:t>mich entschieden dieses Mädchen zu beobachten</w:t>
-      </w:r>
-      <w:r>
-        <w:rPr>
-          <w:rFonts w:ascii="Arial" w:hAnsi="Arial" w:cs="Arial"/>
-          <w:sz w:val="22"/>
-          <w:szCs w:val="22"/>
-        </w:rPr>
-        <w:t xml:space="preserve">, da mir ihr besonderes Verhalten aufgefallen ist: in bestimmten Momenten gibt sie einen Summton von sich, nämlich ein „Mmmh“. Der Ton </w:t>
+        <w:t xml:space="preserve">Ich habe mich entschieden dieses Mädchen zu beobachten, da mir ihr besonderes Verhalten aufgefallen ist: in bestimmten Momenten gibt sie einen Summton von sich, nämlich ein „Mmmh“. Der Ton </w:t>
       </w:r>
       <w:r>
         <w:rPr>
@@ -3021,63 +2957,15 @@
           <w:sz w:val="22"/>
           <w:szCs w:val="22"/>
         </w:rPr>
-        <w:t xml:space="preserve"> </w:t>
-      </w:r>
-      <w:r>
-        <w:rPr>
-          <w:rFonts w:ascii="Arial" w:hAnsi="Arial" w:cs="Arial"/>
-          <w:sz w:val="22"/>
-          <w:szCs w:val="22"/>
-        </w:rPr>
-        <w:t>immer konstant, nicht wie beim Singen mit wechselnden Tönen. So habe ich beobachtet, wie sie einmal seitlich auf dem Boden lag</w:t>
-      </w:r>
-      <w:r>
-        <w:rPr>
-          <w:rFonts w:ascii="Arial" w:hAnsi="Arial" w:cs="Arial"/>
-          <w:sz w:val="22"/>
-          <w:szCs w:val="22"/>
-        </w:rPr>
-        <w:t xml:space="preserve">, </w:t>
-      </w:r>
-      <w:r>
-        <w:rPr>
-          <w:rFonts w:ascii="Arial" w:hAnsi="Arial" w:cs="Arial"/>
-          <w:sz w:val="22"/>
-          <w:szCs w:val="22"/>
-        </w:rPr>
-        <w:t xml:space="preserve">mit einer Eisenbahn </w:t>
-      </w:r>
-      <w:r>
-        <w:rPr>
-          <w:rFonts w:ascii="Arial" w:hAnsi="Arial" w:cs="Arial"/>
-          <w:sz w:val="22"/>
-          <w:szCs w:val="22"/>
-        </w:rPr>
-        <w:t xml:space="preserve">spielte </w:t>
-      </w:r>
-      <w:r>
-        <w:rPr>
-          <w:rFonts w:ascii="Arial" w:hAnsi="Arial" w:cs="Arial"/>
-          <w:sz w:val="22"/>
-          <w:szCs w:val="22"/>
-        </w:rPr>
-        <w:t>und den Zug hin und her</w:t>
-      </w:r>
-      <w:r>
-        <w:rPr>
-          <w:rFonts w:ascii="Arial" w:hAnsi="Arial" w:cs="Arial"/>
-          <w:sz w:val="22"/>
-          <w:szCs w:val="22"/>
-        </w:rPr>
-        <w:t xml:space="preserve"> </w:t>
-      </w:r>
-      <w:r>
-        <w:rPr>
-          <w:rFonts w:ascii="Arial" w:hAnsi="Arial" w:cs="Arial"/>
-          <w:sz w:val="22"/>
-          <w:szCs w:val="22"/>
-        </w:rPr>
-        <w:t>bewegte</w:t>
+        <w:t xml:space="preserve"> immer konstant, nicht wie beim Singen mit wechselnden Tönen. So habe ich beobachtet, wie sie einmal seitlich auf dem Boden lag, mit einer Eisenbahn spielte und den Zug hin und her</w:t>
+      </w:r>
+      <w:r>
+        <w:rPr>
+          <w:rFonts w:ascii="Arial" w:hAnsi="Arial" w:cs="Arial"/>
+          <w:sz w:val="22"/>
+          <w:szCs w:val="22"/>
+        </w:rPr>
+        <w:t xml:space="preserve"> bewegte</w:t>
       </w:r>
       <w:r>
         <w:rPr>
@@ -3424,61 +3312,7 @@
           <w:sz w:val="22"/>
           <w:szCs w:val="22"/>
         </w:rPr>
-        <w:t>Dieser Bogen dient dazu</w:t>
-      </w:r>
-      <w:r>
-        <w:rPr>
-          <w:rFonts w:ascii="Arial" w:hAnsi="Arial" w:cs="Arial"/>
-          <w:color w:val="000000"/>
-          <w:sz w:val="22"/>
-          <w:szCs w:val="22"/>
-        </w:rPr>
-        <w:t xml:space="preserve"> </w:t>
-      </w:r>
-      <w:r>
-        <w:rPr>
-          <w:rFonts w:ascii="Arial" w:hAnsi="Arial" w:cs="Arial"/>
-          <w:color w:val="000000"/>
-          <w:sz w:val="22"/>
-          <w:szCs w:val="22"/>
-        </w:rPr>
-        <w:t>Vorlieben</w:t>
-      </w:r>
-      <w:r>
-        <w:rPr>
-          <w:rFonts w:ascii="Arial" w:hAnsi="Arial" w:cs="Arial"/>
-          <w:color w:val="000000"/>
-          <w:sz w:val="22"/>
-          <w:szCs w:val="22"/>
-        </w:rPr>
-        <w:t xml:space="preserve">, </w:t>
-      </w:r>
-      <w:r>
-        <w:rPr>
-          <w:rFonts w:ascii="Arial" w:hAnsi="Arial" w:cs="Arial"/>
-          <w:color w:val="000000"/>
-          <w:sz w:val="22"/>
-          <w:szCs w:val="22"/>
-        </w:rPr>
-        <w:t>Aktivitäten</w:t>
-      </w:r>
-      <w:r>
-        <w:rPr>
-          <w:rFonts w:ascii="Arial" w:hAnsi="Arial" w:cs="Arial"/>
-          <w:color w:val="000000"/>
-          <w:sz w:val="22"/>
-          <w:szCs w:val="22"/>
-        </w:rPr>
-        <w:t>,</w:t>
-      </w:r>
-      <w:r>
-        <w:rPr>
-          <w:rFonts w:ascii="Arial" w:hAnsi="Arial" w:cs="Arial"/>
-          <w:color w:val="000000"/>
-          <w:sz w:val="22"/>
-          <w:szCs w:val="22"/>
-        </w:rPr>
-        <w:t xml:space="preserve"> </w:t>
+        <w:t xml:space="preserve">Dieser Bogen dient dazu Vorlieben, Aktivitäten, </w:t>
       </w:r>
       <w:r>
         <w:rPr>
@@ -3913,6 +3747,19 @@
         </w:rPr>
         <w:t>.</w:t>
       </w:r>
+    </w:p>
+    <w:p>
+      <w:pPr>
+        <w:pStyle w:val="StandardWeb"/>
+        <w:spacing w:before="0" w:beforeAutospacing="0" w:after="0" w:afterAutospacing="0" w:line="360" w:lineRule="auto"/>
+        <w:jc w:val="both"/>
+        <w:rPr>
+          <w:rFonts w:ascii="Arial" w:hAnsi="Arial" w:cs="Arial"/>
+          <w:color w:val="000000"/>
+          <w:sz w:val="22"/>
+          <w:szCs w:val="22"/>
+        </w:rPr>
+      </w:pPr>
     </w:p>
     <w:p>
       <w:pPr>
@@ -4279,23 +4126,7 @@
                 <w:sz w:val="22"/>
                 <w:szCs w:val="22"/>
               </w:rPr>
-              <w:t>Rollenspiel</w:t>
-            </w:r>
-            <w:r>
-              <w:rPr>
-                <w:rFonts w:ascii="Arial" w:hAnsi="Arial" w:cs="Arial"/>
-                <w:sz w:val="22"/>
-                <w:szCs w:val="22"/>
-              </w:rPr>
-              <w:t xml:space="preserve"> im Turnraum</w:t>
-            </w:r>
-            <w:r>
-              <w:rPr>
-                <w:rFonts w:ascii="Arial" w:hAnsi="Arial" w:cs="Arial"/>
-                <w:sz w:val="22"/>
-                <w:szCs w:val="22"/>
-              </w:rPr>
-              <w:t xml:space="preserve"> Lava-Spiel</w:t>
+              <w:t>Rollenspiel im Turnraum Lava-Spiel</w:t>
             </w:r>
           </w:p>
         </w:tc>
@@ -4500,15 +4331,7 @@
                 <w:sz w:val="22"/>
                 <w:szCs w:val="22"/>
               </w:rPr>
-              <w:t xml:space="preserve">Infantsbogen </w:t>
-            </w:r>
-            <w:r>
-              <w:rPr>
-                <w:rFonts w:ascii="Arial" w:hAnsi="Arial" w:cs="Arial"/>
-                <w:sz w:val="22"/>
-                <w:szCs w:val="22"/>
-              </w:rPr>
-              <w:t xml:space="preserve">(Ebene A) </w:t>
+              <w:t xml:space="preserve">Infantsbogen (Ebene A) </w:t>
             </w:r>
           </w:p>
         </w:tc>
@@ -4794,6 +4617,18 @@
     <w:p>
       <w:pPr>
         <w:spacing w:line="360" w:lineRule="auto"/>
+        <w:ind w:left="28"/>
+        <w:jc w:val="both"/>
+        <w:rPr>
+          <w:rFonts w:ascii="Arial" w:hAnsi="Arial" w:cs="Arial"/>
+          <w:sz w:val="18"/>
+          <w:szCs w:val="18"/>
+        </w:rPr>
+      </w:pPr>
+    </w:p>
+    <w:p>
+      <w:pPr>
+        <w:spacing w:line="360" w:lineRule="auto"/>
         <w:jc w:val="both"/>
       </w:pPr>
       <w:r>
@@ -4905,7 +4740,6 @@
           <w:szCs w:val="22"/>
           <w:u w:val="single"/>
         </w:rPr>
-        <w:lastRenderedPageBreak/>
         <w:t>Beobachtungsbogen nach Infans – Ebene A (siehe Anhang)</w:t>
       </w:r>
     </w:p>
@@ -5061,15 +4895,23 @@
           <w:sz w:val="22"/>
           <w:szCs w:val="22"/>
         </w:rPr>
-        <w:t xml:space="preserve">emotional, was sich in ihrem Weinen, Zittern oder Schreiehn wiederspiegelt. Für mich ist es ein Zeichen dafür, dass sie jetzt schon ein Gefühl für angenehme/belastende Sachen/Rollen entwickelt hat. </w:t>
-      </w:r>
-      <w:r>
-        <w:rPr>
-          <w:rFonts w:ascii="Arial" w:hAnsi="Arial" w:cs="Arial"/>
-          <w:sz w:val="22"/>
-          <w:szCs w:val="22"/>
-        </w:rPr>
-        <w:t>Sie ist sich dessen bewusst, als kann sie auch</w:t>
+        <w:t>emotional, was sich in ihrem Weinen, Zittern oder Schrei</w:t>
+      </w:r>
+      <w:r>
+        <w:rPr>
+          <w:rFonts w:ascii="Arial" w:hAnsi="Arial" w:cs="Arial"/>
+          <w:sz w:val="22"/>
+          <w:szCs w:val="22"/>
+        </w:rPr>
+        <w:t>e</w:t>
+      </w:r>
+      <w:r>
+        <w:rPr>
+          <w:rFonts w:ascii="Arial" w:hAnsi="Arial" w:cs="Arial"/>
+          <w:sz w:val="22"/>
+          <w:szCs w:val="22"/>
+        </w:rPr>
+        <w:t>n wiederspiegelt. Für mich ist es ein Zeichen dafür, dass sie jetzt schon ein Gefühl für angenehme/belastende Sachen/Rollen entwickelt hat. Sie ist sich dessen bewusst, als kann sie auch</w:t>
       </w:r>
       <w:r>
         <w:rPr>
@@ -5094,6 +4936,7 @@
         <w:jc w:val="both"/>
         <w:rPr>
           <w:rFonts w:ascii="Arial" w:hAnsi="Arial" w:cs="Arial"/>
+          <w:color w:val="0E0E0E"/>
           <w:sz w:val="22"/>
           <w:szCs w:val="22"/>
         </w:rPr>
@@ -5136,7 +4979,39 @@
           <w:sz w:val="22"/>
           <w:szCs w:val="22"/>
         </w:rPr>
-        <w:t>mit familieren Veränderungen, das wird in ihren Rollenspielen deutlich. Hier zeigt sie Fürsorge, Liebe und den Drang zu Schützen. Sie kümmert und schütze das Baby, bring es in Sicherheit. Ihr Verhalten deutet darauf hin, dass sie sich darauf feut, große Schwester zu sein</w:t>
+        <w:t xml:space="preserve">mit familieren Veränderungen, das wird in ihren Rollenspielen deutlich. Hier zeigt sie Fürsorge, Liebe und den Drang zu Schützen. Sie kümmert </w:t>
+      </w:r>
+      <w:r>
+        <w:rPr>
+          <w:rFonts w:ascii="Arial" w:hAnsi="Arial" w:cs="Arial"/>
+          <w:sz w:val="22"/>
+          <w:szCs w:val="22"/>
+        </w:rPr>
+        <w:t xml:space="preserve">sich um das Baby, </w:t>
+      </w:r>
+      <w:r>
+        <w:rPr>
+          <w:rFonts w:ascii="Arial" w:hAnsi="Arial" w:cs="Arial"/>
+          <w:sz w:val="22"/>
+          <w:szCs w:val="22"/>
+        </w:rPr>
+        <w:t>schütz</w:t>
+      </w:r>
+      <w:r>
+        <w:rPr>
+          <w:rFonts w:ascii="Arial" w:hAnsi="Arial" w:cs="Arial"/>
+          <w:sz w:val="22"/>
+          <w:szCs w:val="22"/>
+        </w:rPr>
+        <w:t>t es</w:t>
+      </w:r>
+      <w:r>
+        <w:rPr>
+          <w:rFonts w:ascii="Arial" w:hAnsi="Arial" w:cs="Arial"/>
+          <w:sz w:val="22"/>
+          <w:szCs w:val="22"/>
+        </w:rPr>
+        <w:t>, bring es in Sicherheit. Ihr Verhalten deutet darauf hin, dass sie sich darauf feut, große Schwester zu sein</w:t>
       </w:r>
       <w:r>
         <w:rPr>
@@ -5155,18 +5030,60 @@
         </w:rPr>
         <w:t xml:space="preserve"> </w:t>
       </w:r>
-      <w:r>
+    </w:p>
+    <w:p>
+      <w:pPr>
+        <w:spacing w:line="360" w:lineRule="auto"/>
+        <w:jc w:val="both"/>
         <w:rPr>
           <w:rFonts w:ascii="Arial" w:hAnsi="Arial" w:cs="Arial"/>
           <w:color w:val="0E0E0E"/>
           <w:sz w:val="22"/>
           <w:szCs w:val="22"/>
         </w:rPr>
+      </w:pPr>
+      <w:r>
+        <w:rPr>
+          <w:rFonts w:ascii="Arial" w:hAnsi="Arial" w:cs="Arial"/>
+          <w:color w:val="0E0E0E"/>
+          <w:sz w:val="22"/>
+          <w:szCs w:val="22"/>
+        </w:rPr>
         <w:t xml:space="preserve">Sie ist selbsbewusst, offen, mutig und nicht menschenscheu. </w:t>
       </w:r>
     </w:p>
     <w:p>
       <w:pPr>
+        <w:spacing w:line="360" w:lineRule="auto"/>
+        <w:jc w:val="both"/>
+        <w:rPr>
+          <w:rFonts w:ascii="Arial" w:hAnsi="Arial" w:cs="Arial"/>
+          <w:sz w:val="22"/>
+          <w:szCs w:val="22"/>
+        </w:rPr>
+      </w:pPr>
+      <w:r>
+        <w:rPr>
+          <w:rFonts w:ascii="Arial" w:hAnsi="Arial" w:cs="Arial"/>
+          <w:color w:val="0E0E0E"/>
+          <w:sz w:val="22"/>
+          <w:szCs w:val="22"/>
+          <w:highlight w:val="lightGray"/>
+        </w:rPr>
+        <w:t>Beim Spielen draue</w:t>
+      </w:r>
+      <w:r>
+        <w:rPr>
+          <w:rFonts w:ascii="Arial" w:hAnsi="Arial" w:cs="Arial"/>
+          <w:color w:val="0E0E0E"/>
+          <w:sz w:val="22"/>
+          <w:szCs w:val="22"/>
+        </w:rPr>
+        <w:t xml:space="preserve">ßen zeigt sie Mut, wenn sie klettert, </w:t>
+      </w:r>
+    </w:p>
+    <w:p>
+      <w:pPr>
         <w:pStyle w:val="p1"/>
         <w:spacing w:line="360" w:lineRule="auto"/>
         <w:jc w:val="both"/>
@@ -5189,7 +5106,72 @@
           <w:sz w:val="22"/>
           <w:szCs w:val="22"/>
         </w:rPr>
-        <w:t>ch habe außerdem beobachtet, dass A. gerne partizipiert, wenn es um kleine Aufgaben im Alltag geht. Beim Tischdienst oder wenn es darum geht, durch das Läuten den Morgenkreis, die letzte Gelegenheit zum Frühstück oder das Aufräumen im Hof anzukündigen, übernimmt sie diese Rollen freiwillig und mit Freude. </w:t>
+        <w:t xml:space="preserve">ch habe außerdem beobachtet, dass A. gerne partizipiert, wenn es um kleine Aufgaben im Alltag geht. Beim Tischdienst oder wenn es darum geht, durch das Läuten den Morgenkreis, </w:t>
+      </w:r>
+      <w:r>
+        <w:rPr>
+          <w:color w:val="auto"/>
+          <w:sz w:val="22"/>
+          <w:szCs w:val="22"/>
+        </w:rPr>
+        <w:br/>
+        <w:t>“</w:t>
+      </w:r>
+      <w:r>
+        <w:rPr>
+          <w:color w:val="auto"/>
+          <w:sz w:val="22"/>
+          <w:szCs w:val="22"/>
+        </w:rPr>
+        <w:t>die letzte Gelegenheit zum Frühstück</w:t>
+      </w:r>
+      <w:r>
+        <w:rPr>
+          <w:color w:val="auto"/>
+          <w:sz w:val="22"/>
+          <w:szCs w:val="22"/>
+        </w:rPr>
+        <w:t>”</w:t>
+      </w:r>
+      <w:r>
+        <w:rPr>
+          <w:color w:val="auto"/>
+          <w:sz w:val="22"/>
+          <w:szCs w:val="22"/>
+        </w:rPr>
+        <w:t xml:space="preserve"> oder das </w:t>
+      </w:r>
+      <w:r>
+        <w:rPr>
+          <w:color w:val="auto"/>
+          <w:sz w:val="22"/>
+          <w:szCs w:val="22"/>
+        </w:rPr>
+        <w:t>“</w:t>
+      </w:r>
+      <w:r>
+        <w:rPr>
+          <w:color w:val="auto"/>
+          <w:sz w:val="22"/>
+          <w:szCs w:val="22"/>
+        </w:rPr>
+        <w:t>Aufräumen im Hof</w:t>
+      </w:r>
+      <w:r>
+        <w:rPr>
+          <w:color w:val="auto"/>
+          <w:sz w:val="22"/>
+          <w:szCs w:val="22"/>
+        </w:rPr>
+        <w:t>”</w:t>
+      </w:r>
+      <w:r>
+        <w:rPr>
+          <w:color w:val="auto"/>
+          <w:sz w:val="22"/>
+          <w:szCs w:val="22"/>
+        </w:rPr>
+        <w:t xml:space="preserve"> anzukündigen, übernimmt sie diese Rollen freiwillig und mit Freude. </w:t>
       </w:r>
     </w:p>
     <w:p>
@@ -5370,10 +5352,7 @@
         <w:spacing w:line="360" w:lineRule="auto"/>
         <w:jc w:val="both"/>
         <w:rPr>
-          <w:rFonts w:ascii="Arial" w:hAnsi="Arial" w:cs="Arial"/>
           <w:color w:val="000000"/>
-          <w:sz w:val="22"/>
-          <w:szCs w:val="22"/>
         </w:rPr>
       </w:pPr>
       <w:r>
@@ -5421,37 +5400,77 @@
         <w:rPr>
           <w:color w:val="000000"/>
         </w:rPr>
-        <w:t xml:space="preserve">n belastenden Situationen </w:t>
+        <w:t xml:space="preserve">n belastenden Situationen lässt sie sich </w:t>
       </w:r>
       <w:r>
         <w:rPr>
           <w:color w:val="000000"/>
         </w:rPr>
-        <w:t xml:space="preserve">lässt sie sich </w:t>
+        <w:lastRenderedPageBreak/>
+        <w:t xml:space="preserve">nicht immer </w:t>
       </w:r>
       <w:r>
         <w:rPr>
           <w:color w:val="000000"/>
         </w:rPr>
-        <w:t xml:space="preserve">nicht immer </w:t>
+        <w:t xml:space="preserve">trösten. In einigen Momenten zeigt sie eine gewisse Zurückhaltung und zieht sich zurück, wenn sie emotional überfordert ist. Sie bittet </w:t>
       </w:r>
       <w:r>
         <w:rPr>
           <w:color w:val="000000"/>
         </w:rPr>
-        <w:t xml:space="preserve">trösten. In einigen Momenten zeigt sie eine gewisse Zurückhaltung und zieht sich zurück, wenn sie emotional überfordert ist. Sie bittet </w:t>
+        <w:t xml:space="preserve">auch </w:t>
       </w:r>
       <w:r>
         <w:rPr>
           <w:color w:val="000000"/>
         </w:rPr>
-        <w:t xml:space="preserve">auch </w:t>
-      </w:r>
+        <w:t xml:space="preserve">nicht immer um Hilfe. </w:t>
+      </w:r>
+    </w:p>
+    <w:p>
+      <w:pPr>
+        <w:spacing w:line="360" w:lineRule="auto"/>
+        <w:jc w:val="both"/>
+        <w:rPr>
+          <w:rFonts w:ascii="Arial" w:hAnsi="Arial" w:cs="Arial"/>
+          <w:sz w:val="22"/>
+          <w:szCs w:val="22"/>
+        </w:rPr>
+      </w:pPr>
       <w:r>
         <w:rPr>
           <w:color w:val="000000"/>
-        </w:rPr>
-        <w:t xml:space="preserve">nicht immer um Hilfe. </w:t>
+          <w:highlight w:val="lightGray"/>
+        </w:rPr>
+        <w:t>Ich konnte auch beobachten, dass sie summt wenn sie</w:t>
+      </w:r>
+      <w:r>
+        <w:rPr>
+          <w:color w:val="000000"/>
+          <w:highlight w:val="lightGray"/>
+        </w:rPr>
+        <w:t xml:space="preserve"> emotional überlastet ist</w:t>
+      </w:r>
+      <w:r>
+        <w:rPr>
+          <w:color w:val="000000"/>
+          <w:highlight w:val="lightGray"/>
+        </w:rPr>
+        <w:t>.</w:t>
+      </w:r>
+      <w:r>
+        <w:rPr>
+          <w:color w:val="000000"/>
+        </w:rPr>
+        <w:t xml:space="preserve"> </w:t>
+      </w:r>
+      <w:r>
+        <w:rPr>
+          <w:color w:val="000000"/>
+          <w:highlight w:val="lightGray"/>
+        </w:rPr>
+        <w:t>meiner meinung ist es ihr inneres instrument um sich selbst zu regulieren nach der aufregung, streit etc.</w:t>
       </w:r>
     </w:p>
     <w:p>
@@ -5520,7 +5539,7 @@
           <w:sz w:val="22"/>
           <w:szCs w:val="22"/>
         </w:rPr>
-        <w:t xml:space="preserve">sich konzentrieren und bleibt an Aufgaben dran, wenn sie motiviert ist. Sie bringt eigene Ideen ins Spiel ein, besonders </w:t>
+        <w:t xml:space="preserve">sich konzentrieren und bleibt an Aufgaben dran, wenn sie motiviert ist. Sie bringt eigene Ideen ins Spiel ein, besonders in vertrauten Situationen wie im Rollenspiel. </w:t>
       </w:r>
       <w:r>
         <w:rPr>
@@ -5529,8 +5548,7 @@
           <w:sz w:val="22"/>
           <w:szCs w:val="22"/>
         </w:rPr>
-        <w:lastRenderedPageBreak/>
-        <w:t xml:space="preserve">in vertrauten Situationen wie im Rollenspiel. </w:t>
+        <w:t>Für</w:t>
       </w:r>
       <w:r>
         <w:rPr>
@@ -5539,7 +5557,7 @@
           <w:sz w:val="22"/>
           <w:szCs w:val="22"/>
         </w:rPr>
-        <w:t>Für</w:t>
+        <w:t xml:space="preserve"> Situationen, die forschendes oder problemlösendes Denken erfordern,</w:t>
       </w:r>
       <w:r>
         <w:rPr>
@@ -5548,7 +5566,7 @@
           <w:sz w:val="22"/>
           <w:szCs w:val="22"/>
         </w:rPr>
-        <w:t xml:space="preserve"> Situationen, die forschendes oder problemlösendes Denken erfordern,</w:t>
+        <w:t xml:space="preserve"> </w:t>
       </w:r>
       <w:r>
         <w:rPr>
@@ -5592,8 +5610,9 @@
           <w:color w:val="0E0E0E"/>
           <w:sz w:val="22"/>
           <w:szCs w:val="22"/>
-        </w:rPr>
-        <w:t>, oder Bildungsangebote einbringt</w:t>
+          <w:highlight w:val="cyan"/>
+        </w:rPr>
+        <w:t>,</w:t>
       </w:r>
       <w:r>
         <w:rPr>
@@ -5602,7 +5621,7 @@
           <w:sz w:val="22"/>
           <w:szCs w:val="22"/>
         </w:rPr>
-        <w:t xml:space="preserve"> ein, </w:t>
+        <w:t xml:space="preserve"> oder </w:t>
       </w:r>
       <w:r>
         <w:rPr>
@@ -5611,20 +5630,17 @@
           <w:sz w:val="22"/>
           <w:szCs w:val="22"/>
         </w:rPr>
-        <w:t xml:space="preserve">und besteht darauf, dass diese umgesetzt werden. </w:t>
-      </w:r>
-    </w:p>
-    <w:p>
-      <w:pPr>
-        <w:spacing w:line="360" w:lineRule="auto"/>
-        <w:jc w:val="both"/>
+        <w:t xml:space="preserve">Bildungsangebote </w:t>
+      </w:r>
+      <w:r>
         <w:rPr>
           <w:rFonts w:ascii="Arial" w:hAnsi="Arial" w:cs="Arial"/>
           <w:color w:val="0E0E0E"/>
           <w:sz w:val="22"/>
           <w:szCs w:val="22"/>
         </w:rPr>
-      </w:pPr>
+        <w:t>einbringt</w:t>
+      </w:r>
       <w:r>
         <w:rPr>
           <w:rFonts w:ascii="Arial" w:hAnsi="Arial" w:cs="Arial"/>
@@ -5632,7 +5648,103 @@
           <w:sz w:val="22"/>
           <w:szCs w:val="22"/>
         </w:rPr>
-        <w:t>Wenn A. in Konfliktsituationen gerät, sucht sie entweder Gerechtigkeit, zeigt Schamgefühl, meidet den Kontakt oder zieht sich zurück. Dabei verteidigt sie sich nicht immer verbal. Es ist jedoch deutlich zu erkennen, dass A. bereits ein Bewusstsein für soziale Regeln und Umgangsformen entwickelt hat.</w:t>
+        <w:t xml:space="preserve"> </w:t>
+      </w:r>
+      <w:r>
+        <w:rPr>
+          <w:rFonts w:ascii="Arial" w:hAnsi="Arial" w:cs="Arial"/>
+          <w:color w:val="0E0E0E"/>
+          <w:sz w:val="22"/>
+          <w:szCs w:val="22"/>
+        </w:rPr>
+        <w:t>und besteht darauf, dass diese umgesetzt werden</w:t>
+      </w:r>
+      <w:r>
+        <w:rPr>
+          <w:rFonts w:ascii="Arial" w:hAnsi="Arial" w:cs="Arial"/>
+          <w:color w:val="0E0E0E"/>
+          <w:sz w:val="22"/>
+          <w:szCs w:val="22"/>
+        </w:rPr>
+        <w:t xml:space="preserve">, </w:t>
+      </w:r>
+      <w:r>
+        <w:rPr>
+          <w:rFonts w:ascii="Arial" w:hAnsi="Arial" w:cs="Arial"/>
+          <w:color w:val="0E0E0E"/>
+          <w:sz w:val="22"/>
+          <w:szCs w:val="22"/>
+        </w:rPr>
+        <w:t>so hat sie beispielweise dass bei einer Bewegungsgeschichte neue Tiere und andere elemente eingeführt werden</w:t>
+      </w:r>
+      <w:r>
+        <w:rPr>
+          <w:rFonts w:ascii="Arial" w:hAnsi="Arial" w:cs="Arial"/>
+          <w:color w:val="0E0E0E"/>
+          <w:sz w:val="22"/>
+          <w:szCs w:val="22"/>
+        </w:rPr>
+        <w:t xml:space="preserve">. </w:t>
+      </w:r>
+    </w:p>
+    <w:p>
+      <w:pPr>
+        <w:spacing w:line="360" w:lineRule="auto"/>
+        <w:jc w:val="both"/>
+        <w:rPr>
+          <w:rFonts w:ascii="Arial" w:hAnsi="Arial" w:cs="Arial"/>
+          <w:color w:val="0E0E0E"/>
+          <w:sz w:val="22"/>
+          <w:szCs w:val="22"/>
+          <w:lang w:val="de-DE"/>
+        </w:rPr>
+      </w:pPr>
+      <w:r>
+        <w:rPr>
+          <w:rFonts w:ascii="Arial" w:hAnsi="Arial" w:cs="Arial"/>
+          <w:color w:val="0E0E0E"/>
+          <w:sz w:val="22"/>
+          <w:szCs w:val="22"/>
+        </w:rPr>
+        <w:t xml:space="preserve">Wenn A. in Konfliktsituationen gerät, sucht sie entweder Gerechtigkeit, zeigt Schamgefühl, meidet den Kontakt </w:t>
+      </w:r>
+      <w:r>
+        <w:rPr>
+          <w:rFonts w:ascii="Arial" w:hAnsi="Arial" w:cs="Arial"/>
+          <w:color w:val="0E0E0E"/>
+          <w:sz w:val="22"/>
+          <w:szCs w:val="22"/>
+        </w:rPr>
+        <w:t xml:space="preserve">und </w:t>
+      </w:r>
+      <w:r>
+        <w:rPr>
+          <w:rFonts w:ascii="Arial" w:hAnsi="Arial" w:cs="Arial"/>
+          <w:color w:val="0E0E0E"/>
+          <w:sz w:val="22"/>
+          <w:szCs w:val="22"/>
+        </w:rPr>
+        <w:t xml:space="preserve">zieht sich zurück. Dabei verteidigt sie sich nicht immer verbal. </w:t>
+      </w:r>
+      <w:r>
+        <w:rPr>
+          <w:rFonts w:ascii="Arial" w:hAnsi="Arial" w:cs="Arial"/>
+          <w:color w:val="0E0E0E"/>
+          <w:sz w:val="22"/>
+          <w:szCs w:val="22"/>
+          <w:highlight w:val="lightGray"/>
+        </w:rPr>
+        <w:t xml:space="preserve">Meiner Meinung hängt ihre Reaktion davon ab ob sie Recht habe oder nicht. </w:t>
+      </w:r>
+      <w:r>
+        <w:rPr>
+          <w:rFonts w:ascii="Arial" w:hAnsi="Arial" w:cs="Arial"/>
+          <w:color w:val="0E0E0E"/>
+          <w:sz w:val="22"/>
+          <w:szCs w:val="22"/>
+          <w:highlight w:val="lightGray"/>
+        </w:rPr>
+        <w:t>Es ist deutlich zu erkennen, dass A. bereits ein Bewusstsein für soziale Regeln und Umgangsformen entwickelt hat.</w:t>
       </w:r>
     </w:p>
     <w:p>
@@ -5765,68 +5877,8 @@
           <w:szCs w:val="22"/>
           <w:u w:val="dotDash"/>
         </w:rPr>
-        <w:t>Kreativtät und Sinne</w:t>
-      </w:r>
-      <w:r>
-        <w:rPr>
-          <w:rFonts w:ascii="Arial" w:hAnsi="Arial" w:cs="Arial"/>
-          <w:color w:val="000000"/>
-          <w:sz w:val="22"/>
-          <w:szCs w:val="22"/>
-        </w:rPr>
-        <w:t xml:space="preserve">: </w:t>
-      </w:r>
-      <w:r>
-        <w:rPr>
-          <w:rFonts w:ascii="Arial" w:hAnsi="Arial" w:cs="Arial"/>
-          <w:color w:val="000000"/>
-          <w:sz w:val="22"/>
-          <w:szCs w:val="22"/>
-        </w:rPr>
-        <w:t xml:space="preserve">A. </w:t>
-      </w:r>
-      <w:r>
-        <w:rPr>
-          <w:rFonts w:ascii="Arial" w:hAnsi="Arial" w:cs="Arial"/>
-          <w:color w:val="0E0E0E"/>
-          <w:sz w:val="22"/>
-          <w:szCs w:val="22"/>
-        </w:rPr>
-        <w:t>zeigt eine lebendige Fantasie, besonders im Rollenspiel. Sie übernimmt gerne verschiedene Rollen, denkt sich passende Handlungen aus und bezieht andere Kinder mit ein. Themen wie Familie, Ich habe beobachtet, dass sie dabei oft eigene Ideen einbringt und sehr vertieft spielt, besonders wenn das Thema sie persönlich anspricht.</w:t>
-      </w:r>
-    </w:p>
-    <w:p>
-      <w:pPr>
-        <w:spacing w:line="360" w:lineRule="auto"/>
-        <w:jc w:val="both"/>
-        <w:rPr>
-          <w:rFonts w:ascii="Arial" w:hAnsi="Arial" w:cs="Arial"/>
-          <w:color w:val="000000"/>
-          <w:sz w:val="22"/>
-          <w:szCs w:val="22"/>
-        </w:rPr>
-      </w:pPr>
-      <w:r>
-        <w:rPr>
-          <w:rFonts w:ascii="Arial" w:hAnsi="Arial" w:cs="Arial"/>
-          <w:color w:val="0E0E0E"/>
-          <w:sz w:val="22"/>
-          <w:szCs w:val="22"/>
-        </w:rPr>
-        <w:t xml:space="preserve">Beim kreativen Gestalten mit verschiedenen Materialien wirkt A. eher zurückhaltend. Sie nimmt Bastel- oder Malangebote ruhig und konzentriert an, zeigt aber keine besondere Begeisterung für Materialien wie Knete oder Ton. In musikalischen Angeboten nimmt sie teil, beobachtet aber viel und beteiligt sich nicht immer aktiv. Ich habe den </w:t>
-      </w:r>
-    </w:p>
-    <w:p>
-      <w:pPr>
-        <w:spacing w:line="360" w:lineRule="auto"/>
-        <w:jc w:val="both"/>
-        <w:rPr>
-          <w:rFonts w:ascii="Arial" w:hAnsi="Arial" w:cs="Arial"/>
-          <w:color w:val="000000"/>
-          <w:sz w:val="22"/>
-          <w:szCs w:val="22"/>
-        </w:rPr>
-      </w:pPr>
+        <w:t>Kreativ</w:t>
+      </w:r>
       <w:r>
         <w:rPr>
           <w:rFonts w:ascii="Arial" w:hAnsi="Arial" w:cs="Arial"/>
@@ -5837,39 +5889,8 @@
           <w:szCs w:val="22"/>
           <w:u w:val="dotDash"/>
         </w:rPr>
-        <w:t>Spielverhalten und Motivation:</w:t>
-      </w:r>
-      <w:r>
-        <w:rPr>
-          <w:rFonts w:ascii="Arial" w:hAnsi="Arial" w:cs="Arial"/>
-          <w:color w:val="000000"/>
-          <w:sz w:val="22"/>
-          <w:szCs w:val="22"/>
-        </w:rPr>
-        <w:t xml:space="preserve"> </w:t>
-      </w:r>
-      <w:r>
-        <w:rPr>
-          <w:rFonts w:ascii="Arial" w:hAnsi="Arial" w:cs="Arial"/>
-          <w:color w:val="000000"/>
-          <w:sz w:val="22"/>
-          <w:szCs w:val="22"/>
-        </w:rPr>
-        <w:t>A. ist spielfreudig und beteiligt sich regelmäßig an Gruppenaktivitäten. Sie zeigt Ausdauer, wenn sie sich auf ein Spiel eingelassen hat. In Bezug auf Eigeninitiative wirkt sie teilweise abwartend. Sie bringt selten selbst Spielideen ein oder motiviert andere Kinder zum Mitspielen. Ihre Motivation entsteht oft aus der Gruppendynamik heraus. Hier kann gezielte Bestärkung helfen, ihr Zutrauen in eigene Spielideen zu fördern.</w:t>
-      </w:r>
-    </w:p>
-    <w:p>
-      <w:pPr>
-        <w:pStyle w:val="StandardWeb"/>
-        <w:spacing w:before="0" w:beforeAutospacing="0" w:after="0" w:afterAutospacing="0" w:line="360" w:lineRule="auto"/>
-        <w:jc w:val="both"/>
-        <w:rPr>
-          <w:rFonts w:ascii="Arial" w:hAnsi="Arial" w:cs="Arial"/>
-          <w:color w:val="000000"/>
-          <w:sz w:val="22"/>
-          <w:szCs w:val="22"/>
-        </w:rPr>
-      </w:pPr>
+        <w:t>i</w:t>
+      </w:r>
       <w:r>
         <w:rPr>
           <w:rFonts w:ascii="Arial" w:hAnsi="Arial" w:cs="Arial"/>
@@ -5880,6 +5901,267 @@
           <w:szCs w:val="22"/>
           <w:u w:val="dotDash"/>
         </w:rPr>
+        <w:t>tät und Sinne</w:t>
+      </w:r>
+      <w:r>
+        <w:rPr>
+          <w:rFonts w:ascii="Arial" w:hAnsi="Arial" w:cs="Arial"/>
+          <w:color w:val="000000"/>
+          <w:sz w:val="22"/>
+          <w:szCs w:val="22"/>
+        </w:rPr>
+        <w:t xml:space="preserve">: </w:t>
+      </w:r>
+      <w:r>
+        <w:rPr>
+          <w:rFonts w:ascii="Arial" w:hAnsi="Arial" w:cs="Arial"/>
+          <w:color w:val="000000"/>
+          <w:sz w:val="22"/>
+          <w:szCs w:val="22"/>
+        </w:rPr>
+        <w:t xml:space="preserve">A. </w:t>
+      </w:r>
+      <w:r>
+        <w:rPr>
+          <w:rFonts w:ascii="Arial" w:hAnsi="Arial" w:cs="Arial"/>
+          <w:color w:val="0E0E0E"/>
+          <w:sz w:val="22"/>
+          <w:szCs w:val="22"/>
+        </w:rPr>
+        <w:t>zeigt eine lebendige Fantasie, besonders im Rollenspiel. Sie übernimmt gerne verschiedene Rollen, denkt sich passende Handlungen aus und bezieht andere Kinder mit ein. Themen wie Familie, Ich habe beobachtet, dass sie dabei oft eigene Ideen einbringt und sehr vertieft spielt, besonders wenn das Thema sie persönlich anspricht.</w:t>
+      </w:r>
+    </w:p>
+    <w:p>
+      <w:pPr>
+        <w:spacing w:line="360" w:lineRule="auto"/>
+        <w:rPr>
+          <w:rFonts w:ascii=".AppleSystemUIFont" w:hAnsi=".AppleSystemUIFont"/>
+          <w:color w:val="0E0E0E"/>
+          <w:sz w:val="18"/>
+          <w:szCs w:val="18"/>
+        </w:rPr>
+      </w:pPr>
+      <w:r>
+        <w:rPr>
+          <w:rFonts w:ascii="Arial" w:hAnsi="Arial" w:cs="Arial"/>
+          <w:color w:val="0E0E0E"/>
+          <w:sz w:val="22"/>
+          <w:szCs w:val="22"/>
+        </w:rPr>
+        <w:t>B</w:t>
+      </w:r>
+      <w:r>
+        <w:rPr>
+          <w:rFonts w:ascii="Arial" w:hAnsi="Arial" w:cs="Arial"/>
+          <w:color w:val="0E0E0E"/>
+          <w:sz w:val="22"/>
+          <w:szCs w:val="22"/>
+        </w:rPr>
+        <w:t>e</w:t>
+      </w:r>
+      <w:r>
+        <w:rPr>
+          <w:rFonts w:ascii="Arial" w:hAnsi="Arial" w:cs="Arial"/>
+          <w:color w:val="0E0E0E"/>
+          <w:sz w:val="22"/>
+          <w:szCs w:val="22"/>
+        </w:rPr>
+        <w:t xml:space="preserve">im kreativen Gestalten mit verschiedenen Materialien wirkt A. eher zurückhaltend. </w:t>
+      </w:r>
+    </w:p>
+    <w:p>
+      <w:pPr>
+        <w:spacing w:line="360" w:lineRule="auto"/>
+        <w:rPr>
+          <w:rFonts w:ascii="Arial" w:hAnsi="Arial" w:cs="Arial"/>
+          <w:color w:val="0E0E0E"/>
+          <w:sz w:val="22"/>
+          <w:szCs w:val="22"/>
+        </w:rPr>
+      </w:pPr>
+      <w:r>
+        <w:rPr>
+          <w:rFonts w:ascii="Arial" w:hAnsi="Arial" w:cs="Arial"/>
+          <w:color w:val="0E0E0E"/>
+          <w:sz w:val="22"/>
+          <w:szCs w:val="22"/>
+        </w:rPr>
+        <w:t xml:space="preserve">An Bastel- oder Malangeboten nimmt A. eher selten teil. Wenn sie mitmacht, arbeitet sie konzentriert, zeigt jedoch keine besondere Begeisterung für Materialien wie Knete oder Ton. Insgesamt wirkt es so, als ob ihr das kreative Gestalten mit diesen Materialien nicht besonders wichtig </w:t>
+      </w:r>
+      <w:r>
+        <w:rPr>
+          <w:rFonts w:ascii="Arial" w:hAnsi="Arial" w:cs="Arial"/>
+          <w:color w:val="0E0E0E"/>
+          <w:sz w:val="22"/>
+          <w:szCs w:val="22"/>
+          <w:highlight w:val="lightGray"/>
+        </w:rPr>
+        <w:t>sei.</w:t>
+      </w:r>
+    </w:p>
+    <w:p>
+      <w:pPr>
+        <w:spacing w:line="360" w:lineRule="auto"/>
+        <w:jc w:val="both"/>
+        <w:rPr>
+          <w:rFonts w:ascii="Arial" w:hAnsi="Arial" w:cs="Arial"/>
+          <w:color w:val="000000"/>
+          <w:sz w:val="22"/>
+          <w:szCs w:val="22"/>
+        </w:rPr>
+      </w:pPr>
+      <w:r>
+        <w:rPr>
+          <w:rFonts w:ascii="Arial" w:hAnsi="Arial" w:cs="Arial"/>
+          <w:color w:val="0E0E0E"/>
+          <w:sz w:val="22"/>
+          <w:szCs w:val="22"/>
+          <w:highlight w:val="lightGray"/>
+        </w:rPr>
+        <w:t>An</w:t>
+      </w:r>
+      <w:r>
+        <w:rPr>
+          <w:rFonts w:ascii="Arial" w:hAnsi="Arial" w:cs="Arial"/>
+          <w:color w:val="0E0E0E"/>
+          <w:sz w:val="22"/>
+          <w:szCs w:val="22"/>
+          <w:highlight w:val="lightGray"/>
+        </w:rPr>
+        <w:t xml:space="preserve"> musikalischen Angeboten </w:t>
+      </w:r>
+      <w:r>
+        <w:rPr>
+          <w:rFonts w:ascii="Arial" w:hAnsi="Arial" w:cs="Arial"/>
+          <w:color w:val="0E0E0E"/>
+          <w:sz w:val="22"/>
+          <w:szCs w:val="22"/>
+          <w:highlight w:val="lightGray"/>
+        </w:rPr>
+        <w:t xml:space="preserve">(SBS) </w:t>
+      </w:r>
+      <w:r>
+        <w:rPr>
+          <w:rFonts w:ascii="Arial" w:hAnsi="Arial" w:cs="Arial"/>
+          <w:color w:val="0E0E0E"/>
+          <w:sz w:val="22"/>
+          <w:szCs w:val="22"/>
+          <w:highlight w:val="lightGray"/>
+        </w:rPr>
+        <w:t>nimmt sie teil, beobachtet aber viel und beteiligt sich nicht immer aktiv. Ich habe den</w:t>
+      </w:r>
+      <w:r>
+        <w:rPr>
+          <w:rFonts w:ascii="Arial" w:hAnsi="Arial" w:cs="Arial"/>
+          <w:color w:val="0E0E0E"/>
+          <w:sz w:val="22"/>
+          <w:szCs w:val="22"/>
+        </w:rPr>
+        <w:t xml:space="preserve"> </w:t>
+      </w:r>
+      <w:r>
+        <w:rPr>
+          <w:rFonts w:ascii="Arial" w:hAnsi="Arial" w:cs="Arial"/>
+          <w:color w:val="0E0E0E"/>
+          <w:sz w:val="22"/>
+          <w:szCs w:val="22"/>
+        </w:rPr>
+        <w:t xml:space="preserve"> </w:t>
+      </w:r>
+      <w:r>
+        <w:rPr>
+          <w:rFonts w:ascii="Arial" w:hAnsi="Arial" w:cs="Arial"/>
+          <w:color w:val="0E0E0E"/>
+          <w:sz w:val="22"/>
+          <w:szCs w:val="22"/>
+          <w:highlight w:val="yellow"/>
+        </w:rPr>
+        <w:t>fragen wie sie ist bei SBS</w:t>
+      </w:r>
+    </w:p>
+    <w:p>
+      <w:pPr>
+        <w:spacing w:line="360" w:lineRule="auto"/>
+        <w:jc w:val="both"/>
+        <w:rPr>
+          <w:rFonts w:ascii="Arial" w:hAnsi="Arial" w:cs="Arial"/>
+          <w:color w:val="000000"/>
+          <w:sz w:val="22"/>
+          <w:szCs w:val="22"/>
+        </w:rPr>
+      </w:pPr>
+      <w:r>
+        <w:rPr>
+          <w:rFonts w:ascii="Arial" w:hAnsi="Arial" w:cs="Arial"/>
+          <w:i/>
+          <w:iCs/>
+          <w:color w:val="000000"/>
+          <w:sz w:val="22"/>
+          <w:szCs w:val="22"/>
+          <w:u w:val="dotDash"/>
+        </w:rPr>
+        <w:t>Spielverhalten und Motivation:</w:t>
+      </w:r>
+      <w:r>
+        <w:rPr>
+          <w:rFonts w:ascii="Arial" w:hAnsi="Arial" w:cs="Arial"/>
+          <w:color w:val="000000"/>
+          <w:sz w:val="22"/>
+          <w:szCs w:val="22"/>
+        </w:rPr>
+        <w:t xml:space="preserve"> </w:t>
+      </w:r>
+      <w:r>
+        <w:rPr>
+          <w:rFonts w:ascii="Arial" w:hAnsi="Arial" w:cs="Arial"/>
+          <w:color w:val="000000"/>
+          <w:sz w:val="22"/>
+          <w:szCs w:val="22"/>
+        </w:rPr>
+        <w:t xml:space="preserve">A. ist spielfreudig und beteiligt sich regelmäßig an Gruppenaktivitäten. Sie zeigt Ausdauer, wenn sie sich auf ein Spiel eingelassen hat. In Bezug auf Eigeninitiative wirkt sie teilweise abwartend. Sie bringt </w:t>
+      </w:r>
+      <w:r>
+        <w:rPr>
+          <w:rFonts w:ascii="Arial" w:hAnsi="Arial" w:cs="Arial"/>
+          <w:color w:val="000000"/>
+          <w:sz w:val="22"/>
+          <w:szCs w:val="22"/>
+        </w:rPr>
+        <w:t>manchmal</w:t>
+      </w:r>
+      <w:r>
+        <w:rPr>
+          <w:rFonts w:ascii="Arial" w:hAnsi="Arial" w:cs="Arial"/>
+          <w:color w:val="000000"/>
+          <w:sz w:val="22"/>
+          <w:szCs w:val="22"/>
+        </w:rPr>
+        <w:t xml:space="preserve"> selbst Spielideen ein oder motiviert andere Kinder zum Mitspielen. Ihre Motivation entsteht oft aus der Gruppendynamik heraus. Hier kann gezielte Bestärkung helfen, ihr Zutrauen in eigene Spielideen zu fördern.</w:t>
+      </w:r>
+    </w:p>
+    <w:p>
+      <w:pPr>
+        <w:pStyle w:val="StandardWeb"/>
+        <w:spacing w:before="0" w:beforeAutospacing="0" w:after="0" w:afterAutospacing="0" w:line="360" w:lineRule="auto"/>
+        <w:jc w:val="both"/>
+        <w:rPr>
+          <w:rFonts w:ascii="Arial" w:hAnsi="Arial" w:cs="Arial"/>
+          <w:color w:val="000000"/>
+          <w:sz w:val="22"/>
+          <w:szCs w:val="22"/>
+        </w:rPr>
+      </w:pPr>
+      <w:r>
+        <w:rPr>
+          <w:rFonts w:ascii="Arial" w:hAnsi="Arial" w:cs="Arial"/>
+          <w:i/>
+          <w:iCs/>
+          <w:color w:val="000000"/>
+          <w:sz w:val="22"/>
+          <w:szCs w:val="22"/>
+          <w:u w:val="dotDash"/>
+        </w:rPr>
+        <w:lastRenderedPageBreak/>
         <w:t>Körperliche Entwicklung:</w:t>
       </w:r>
       <w:r>
@@ -5916,7 +6198,7 @@
           <w:sz w:val="22"/>
           <w:szCs w:val="22"/>
         </w:rPr>
-        <w:t xml:space="preserve">s grobmotorische Entwicklung ist altersentsprechend. Sie bewegt sich sicher im Raum, läuft, klettert, balanciert und zeigt Freude an Bewegung. Im Bereich der Feinmotorik gibt es kleinere Unsicherheiten – zum Beispiel beim präzisen Greifen oder beim Umgang mit kleinen Materialien. Auch die taktile Wahrnehmung und das Erkennen akustischer Signale sind grundsätzlich vorhanden, </w:t>
+        <w:t xml:space="preserve">s grobmotorische Entwicklung ist altersentsprechend. Sie bewegt sich sicher im Raum, läuft, klettert, balanciert und zeigt Freude an Bewegung. Im Bereich der Feinmotorik gibt es kleinere Unsicherheiten – zum Beispiel beim präzisen Greifen oder beim Umgang mit kleinen Materialien. </w:t>
       </w:r>
       <w:r>
         <w:rPr>
@@ -5924,6 +6206,17 @@
           <w:color w:val="000000"/>
           <w:sz w:val="22"/>
           <w:szCs w:val="22"/>
+          <w:highlight w:val="lightGray"/>
+        </w:rPr>
+        <w:t xml:space="preserve">Auch die taktile Wahrnehmung und das Erkennen akustischer Signale sind grundsätzlich vorhanden, </w:t>
+      </w:r>
+      <w:r>
+        <w:rPr>
+          <w:rFonts w:ascii="Arial" w:hAnsi="Arial" w:cs="Arial"/>
+          <w:color w:val="000000"/>
+          <w:sz w:val="22"/>
+          <w:szCs w:val="22"/>
+          <w:highlight w:val="lightGray"/>
         </w:rPr>
         <w:t>scheinen</w:t>
       </w:r>
@@ -5933,8 +6226,18 @@
           <w:color w:val="000000"/>
           <w:sz w:val="22"/>
           <w:szCs w:val="22"/>
-        </w:rPr>
-        <w:t xml:space="preserve"> aber noch nicht völlig sicher. </w:t>
+          <w:highlight w:val="lightGray"/>
+        </w:rPr>
+        <w:t xml:space="preserve"> aber noch nicht völlig sicher</w:t>
+      </w:r>
+      <w:r>
+        <w:rPr>
+          <w:rFonts w:ascii="Arial" w:hAnsi="Arial" w:cs="Arial"/>
+          <w:color w:val="000000"/>
+          <w:sz w:val="22"/>
+          <w:szCs w:val="22"/>
+        </w:rPr>
+        <w:t xml:space="preserve">. </w:t>
       </w:r>
     </w:p>
     <w:p>
@@ -5983,7 +6286,38 @@
         <w:rPr>
           <w:color w:val="000000"/>
         </w:rPr>
-        <w:t xml:space="preserve"> Besonders im Bereich Konfliktverhalten, emotionale Selbstregulation, musikalisch-rhythmischer Ausdruck und feinmotorischer Sicherheit sehe ich Potenzial für fördernde Impulse.</w:t>
+        <w:t xml:space="preserve"> Besonders im Bereich Konfliktverhalten, emotionale Selbstregulation, </w:t>
+      </w:r>
+      <w:r>
+        <w:rPr>
+          <w:color w:val="000000"/>
+          <w:highlight w:val="cyan"/>
+        </w:rPr>
+        <w:t>musikalisch-rhythmischer Ausdruck</w:t>
+      </w:r>
+      <w:r>
+        <w:rPr>
+          <w:color w:val="000000"/>
+        </w:rPr>
+        <w:t xml:space="preserve"> und feinmotorischer </w:t>
+      </w:r>
+      <w:r>
+        <w:rPr>
+          <w:color w:val="000000"/>
+        </w:rPr>
+        <w:t>Bereiche</w:t>
+      </w:r>
+      <w:r>
+        <w:rPr>
+          <w:color w:val="000000"/>
+        </w:rPr>
+        <w:t xml:space="preserve"> sehe ich </w:t>
+      </w:r>
+      <w:r>
+        <w:rPr>
+          <w:color w:val="000000"/>
+        </w:rPr>
+        <w:t xml:space="preserve">Förderbedarf. </w:t>
       </w:r>
     </w:p>
     <w:p>
@@ -5997,6 +6331,7 @@
           <w:bCs w:val="0"/>
           <w:sz w:val="22"/>
           <w:szCs w:val="22"/>
+          <w:lang w:val="de-DE"/>
         </w:rPr>
       </w:pPr>
     </w:p>
@@ -6035,31 +6370,26 @@
       <w:pPr>
         <w:spacing w:line="360" w:lineRule="auto"/>
         <w:rPr>
-          <w:rFonts w:ascii="Arial" w:hAnsi="Arial" w:cs="Arial"/>
           <w:color w:val="000000"/>
-          <w:sz w:val="22"/>
-          <w:szCs w:val="22"/>
-        </w:rPr>
-      </w:pPr>
-      <w:r>
-        <w:rPr>
-          <w:rFonts w:ascii="Arial" w:hAnsi="Arial" w:cs="Arial"/>
+        </w:rPr>
+      </w:pPr>
+      <w:r>
+        <w:rPr>
           <w:color w:val="000000"/>
-          <w:sz w:val="22"/>
-          <w:szCs w:val="22"/>
-        </w:rPr>
-        <w:lastRenderedPageBreak/>
-        <w:t xml:space="preserve">Aus den oben aufgef¨ uhrten Interpretationen der Beobachtungen lassen sich Ziele </w:t>
-      </w:r>
-      <w:r>
+        </w:rPr>
+        <w:t>Ausgehend von den Beobachtungen und der Auswertung der Entwicklungsbereiche nach dem Infans- und dem Ravensburger Bogen lassen sich konkrete Förderschwerpunkte für die pädagogische Arbeit mit A. ableiten. Ziel ist es, A. in ihrer Entwicklung bestmöglich zu begleiten und gezielte Impulse zur Stärkung bestimmter Kompetenzen zu setzen</w:t>
+      </w:r>
+    </w:p>
+    <w:p>
+      <w:pPr>
+        <w:spacing w:line="360" w:lineRule="auto"/>
         <w:rPr>
           <w:rFonts w:ascii="Arial" w:hAnsi="Arial" w:cs="Arial"/>
           <w:color w:val="000000"/>
           <w:sz w:val="22"/>
           <w:szCs w:val="22"/>
         </w:rPr>
-        <w:t xml:space="preserve">für pädagogsiche </w:t>
-      </w:r>
+      </w:pPr>
       <w:r>
         <w:rPr>
           <w:rFonts w:ascii="Arial" w:hAnsi="Arial" w:cs="Arial"/>
@@ -6067,25 +6397,34 @@
           <w:sz w:val="22"/>
           <w:szCs w:val="22"/>
         </w:rPr>
-        <w:t xml:space="preserve">Arbeit mit </w:t>
-      </w:r>
-      <w:r>
+        <w:t>Aus den oben aufgef¨ uhrten Interpretationen der Beobachtungen lassen sich Ziele für pädagogsiche Arbeit mit A. formulieren.</w:t>
+      </w:r>
+    </w:p>
+    <w:p>
+      <w:pPr>
+        <w:spacing w:line="360" w:lineRule="auto"/>
         <w:rPr>
           <w:rFonts w:ascii="Arial" w:hAnsi="Arial" w:cs="Arial"/>
           <w:color w:val="000000"/>
           <w:sz w:val="22"/>
           <w:szCs w:val="22"/>
         </w:rPr>
-        <w:t xml:space="preserve">A. </w:t>
-      </w:r>
-      <w:r>
-        <w:rPr>
-          <w:rFonts w:ascii="Arial" w:hAnsi="Arial" w:cs="Arial"/>
+      </w:pPr>
+    </w:p>
+    <w:p>
+      <w:pPr>
+        <w:pStyle w:val="StandardWeb"/>
+        <w:rPr>
           <w:color w:val="000000"/>
-          <w:sz w:val="22"/>
-          <w:szCs w:val="22"/>
-        </w:rPr>
-        <w:t>formulieren.</w:t>
+        </w:rPr>
+      </w:pPr>
+      <w:r>
+        <w:rPr>
+          <w:rStyle w:val="Fett"/>
+          <w:rFonts w:eastAsiaTheme="majorEastAsia"/>
+          <w:color w:val="000000"/>
+        </w:rPr>
+        <w:t>Ziele für die pädagogische Arbeit mit A.:</w:t>
       </w:r>
     </w:p>
     <w:p>
@@ -9295,31 +9634,7 @@
           <w:sz w:val="22"/>
           <w:szCs w:val="22"/>
         </w:rPr>
-        <w:t xml:space="preserve">kommunizieren andere eher nonverbal durch Gestik etc. </w:t>
-      </w:r>
-      <w:r>
-        <w:rPr>
-          <w:color w:val="auto"/>
-          <w:sz w:val="22"/>
-          <w:szCs w:val="22"/>
-        </w:rPr>
-        <w:t xml:space="preserve">Ein Kind bezeichnete sich selbst als Dino-Forscher </w:t>
-      </w:r>
-      <w:r>
-        <w:rPr>
-          <w:color w:val="auto"/>
-          <w:sz w:val="22"/>
-          <w:szCs w:val="22"/>
-        </w:rPr>
-        <w:t>und/oder</w:t>
-      </w:r>
-      <w:r>
-        <w:rPr>
-          <w:color w:val="auto"/>
-          <w:sz w:val="22"/>
-          <w:szCs w:val="22"/>
-        </w:rPr>
-        <w:t xml:space="preserve"> </w:t>
+        <w:t xml:space="preserve">kommunizieren andere eher nonverbal durch Gestik etc. Ein Kind bezeichnete sich selbst als Dino-Forscher und/oder </w:t>
       </w:r>
       <w:r>
         <w:rPr>
@@ -9626,25 +9941,7 @@
                 <w:szCs w:val="22"/>
                 <w:highlight w:val="green"/>
               </w:rPr>
-              <w:t xml:space="preserve">11. </w:t>
-            </w:r>
-            <w:r>
-              <w:rPr>
-                <w:rFonts w:ascii="Arial" w:hAnsi="Arial" w:cs="Arial"/>
-                <w:sz w:val="22"/>
-                <w:szCs w:val="22"/>
-                <w:highlight w:val="green"/>
-              </w:rPr>
-              <w:t>März</w:t>
-            </w:r>
-            <w:r>
-              <w:rPr>
-                <w:rFonts w:ascii="Arial" w:hAnsi="Arial" w:cs="Arial"/>
-                <w:sz w:val="22"/>
-                <w:szCs w:val="22"/>
-                <w:highlight w:val="green"/>
-              </w:rPr>
-              <w:t xml:space="preserve"> </w:t>
+              <w:t xml:space="preserve">11. März </w:t>
             </w:r>
           </w:p>
         </w:tc>
@@ -9702,15 +9999,7 @@
                 <w:sz w:val="22"/>
                 <w:szCs w:val="22"/>
               </w:rPr>
-              <w:t>Gruppenzusammenfindung</w:t>
-            </w:r>
-            <w:r>
-              <w:rPr>
-                <w:rFonts w:ascii="Arial" w:hAnsi="Arial" w:cs="Arial"/>
-                <w:sz w:val="22"/>
-                <w:szCs w:val="22"/>
-              </w:rPr>
-              <w:t xml:space="preserve"> </w:t>
+              <w:t xml:space="preserve">Gruppenzusammenfindung </w:t>
             </w:r>
           </w:p>
         </w:tc>
@@ -9828,31 +10117,7 @@
                 <w:sz w:val="22"/>
                 <w:szCs w:val="22"/>
               </w:rPr>
-              <w:t>Vorschläge sammeln</w:t>
-            </w:r>
-            <w:r>
-              <w:rPr>
-                <w:color w:val="auto"/>
-                <w:sz w:val="22"/>
-                <w:szCs w:val="22"/>
-              </w:rPr>
-              <w:t xml:space="preserve">, </w:t>
-            </w:r>
-            <w:r>
-              <w:rPr>
-                <w:color w:val="auto"/>
-                <w:sz w:val="22"/>
-                <w:szCs w:val="22"/>
-              </w:rPr>
-              <w:t>Auswahl</w:t>
-            </w:r>
-            <w:r>
-              <w:rPr>
-                <w:color w:val="auto"/>
-                <w:sz w:val="22"/>
-                <w:szCs w:val="22"/>
-              </w:rPr>
-              <w:t xml:space="preserve"> &amp; </w:t>
+              <w:t xml:space="preserve">Vorschläge sammeln, Auswahl &amp; </w:t>
             </w:r>
             <w:r>
               <w:rPr>
@@ -10526,16 +10791,7 @@
                 <w:szCs w:val="22"/>
                 <w:highlight w:val="yellow"/>
               </w:rPr>
-              <w:t xml:space="preserve"> </w:t>
-            </w:r>
-            <w:r>
-              <w:rPr>
-                <w:rFonts w:ascii="Arial" w:hAnsi="Arial" w:cs="Arial"/>
-                <w:sz w:val="22"/>
-                <w:szCs w:val="22"/>
-                <w:highlight w:val="yellow"/>
-              </w:rPr>
-              <w:t>Bilderbuch Betrachtung</w:t>
+              <w:t xml:space="preserve"> Bilderbuch Betrachtung</w:t>
             </w:r>
           </w:p>
         </w:tc>
@@ -10585,15 +10841,7 @@
                 <w:sz w:val="22"/>
                 <w:szCs w:val="22"/>
               </w:rPr>
-              <w:t>Sprache &amp; Literac</w:t>
-            </w:r>
-            <w:r>
-              <w:rPr>
-                <w:color w:val="auto"/>
-                <w:sz w:val="22"/>
-                <w:szCs w:val="22"/>
-              </w:rPr>
-              <w:t>y</w:t>
+              <w:t>Sprache &amp; Literacy</w:t>
             </w:r>
           </w:p>
           <w:p>
@@ -10776,15 +11024,7 @@
                 <w:sz w:val="22"/>
                 <w:szCs w:val="22"/>
               </w:rPr>
-              <w:t>Abschluss</w:t>
-            </w:r>
-            <w:r>
-              <w:rPr>
-                <w:rFonts w:ascii="Arial" w:hAnsi="Arial" w:cs="Arial"/>
-                <w:sz w:val="22"/>
-                <w:szCs w:val="22"/>
-              </w:rPr>
-              <w:t xml:space="preserve"> : Projektreflexion und Ausstellung Schaufenster</w:t>
+              <w:t>Abschluss : Projektreflexion und Ausstellung Schaufenster</w:t>
             </w:r>
           </w:p>
         </w:tc>
@@ -12166,31 +12406,7 @@
           <w:sz w:val="22"/>
           <w:szCs w:val="22"/>
         </w:rPr>
-        <w:t>das</w:t>
-      </w:r>
-      <w:r>
-        <w:rPr>
-          <w:rFonts w:ascii="Arial" w:hAnsi="Arial" w:cs="Arial"/>
-          <w:sz w:val="22"/>
-          <w:szCs w:val="22"/>
-        </w:rPr>
-        <w:t xml:space="preserve"> Ziel ist</w:t>
-      </w:r>
-      <w:r>
-        <w:rPr>
-          <w:rFonts w:ascii="Arial" w:hAnsi="Arial" w:cs="Arial"/>
-          <w:sz w:val="22"/>
-          <w:szCs w:val="22"/>
-        </w:rPr>
-        <w:t xml:space="preserve"> </w:t>
-      </w:r>
-      <w:r>
-        <w:rPr>
-          <w:rFonts w:ascii="Arial" w:hAnsi="Arial" w:cs="Arial"/>
-          <w:sz w:val="22"/>
-          <w:szCs w:val="22"/>
-        </w:rPr>
-        <w:t xml:space="preserve">dass Ideen </w:t>
+        <w:t xml:space="preserve">das Ziel ist dass Ideen </w:t>
       </w:r>
       <w:r>
         <w:rPr>
@@ -12214,15 +12430,7 @@
           <w:sz w:val="22"/>
           <w:szCs w:val="22"/>
         </w:rPr>
-        <w:t xml:space="preserve"> </w:t>
-      </w:r>
-      <w:r>
-        <w:rPr>
-          <w:rFonts w:ascii="Arial" w:hAnsi="Arial" w:cs="Arial"/>
-          <w:sz w:val="22"/>
-          <w:szCs w:val="22"/>
-        </w:rPr>
-        <w:t>Gemeinsam besprechen wir die Themenideen. Die Kinder dürfen sich äußern und erzählen, was sie interessiert. Dann stimme ich mit den Kindern ab</w:t>
+        <w:t xml:space="preserve"> Gemeinsam besprechen wir die Themenideen. Die Kinder dürfen sich äußern und erzählen, was sie interessiert. Dann stimme ich mit den Kindern ab</w:t>
       </w:r>
     </w:p>
     <w:p>
@@ -12576,39 +12784,7 @@
           <w:sz w:val="22"/>
           <w:szCs w:val="22"/>
         </w:rPr>
-        <w:t>In diesem Projektschritt gestalten die Kinder eigene Dinosaurier-Masken.</w:t>
-      </w:r>
-      <w:r>
-        <w:rPr>
-          <w:rFonts w:ascii="Arial" w:hAnsi="Arial" w:cs="Arial"/>
-          <w:sz w:val="22"/>
-          <w:szCs w:val="22"/>
-        </w:rPr>
-        <w:t xml:space="preserve"> </w:t>
-      </w:r>
-      <w:r>
-        <w:rPr>
-          <w:rFonts w:ascii="Arial" w:hAnsi="Arial" w:cs="Arial"/>
-          <w:sz w:val="22"/>
-          <w:szCs w:val="22"/>
-        </w:rPr>
-        <w:t>Die</w:t>
-      </w:r>
-      <w:r>
-        <w:rPr>
-          <w:rFonts w:ascii="Arial" w:hAnsi="Arial" w:cs="Arial"/>
-          <w:sz w:val="22"/>
-          <w:szCs w:val="22"/>
-        </w:rPr>
-        <w:t xml:space="preserve">ser Projektschritt wird </w:t>
-      </w:r>
-      <w:r>
-        <w:rPr>
-          <w:rFonts w:ascii="Arial" w:hAnsi="Arial" w:cs="Arial"/>
-          <w:sz w:val="22"/>
-          <w:szCs w:val="22"/>
-        </w:rPr>
-        <w:t xml:space="preserve"> </w:t>
+        <w:t xml:space="preserve">In diesem Projektschritt gestalten die Kinder eigene Dinosaurier-Masken. Dieser Projektschritt wird  </w:t>
       </w:r>
       <w:r>
         <w:rPr>
@@ -12802,15 +12978,7 @@
           <w:sz w:val="22"/>
           <w:szCs w:val="22"/>
         </w:rPr>
-        <w:t>Scheren</w:t>
-      </w:r>
-      <w:r>
-        <w:rPr>
-          <w:rFonts w:ascii="Arial" w:hAnsi="Arial" w:cs="Arial"/>
-          <w:sz w:val="22"/>
-          <w:szCs w:val="22"/>
-        </w:rPr>
-        <w:t xml:space="preserve"> und Kleber eigenständig nutzen.</w:t>
+        <w:t>Scheren und Kleber eigenständig nutzen.</w:t>
       </w:r>
     </w:p>
     <w:p>
@@ -13103,39 +13271,7 @@
           <w:sz w:val="22"/>
           <w:szCs w:val="22"/>
         </w:rPr>
-        <w:t>Eine Vorlage pro Kind (Maske</w:t>
-      </w:r>
-      <w:r>
-        <w:rPr>
-          <w:rFonts w:ascii="Arial" w:hAnsi="Arial" w:cs="Arial"/>
-          <w:sz w:val="22"/>
-          <w:szCs w:val="22"/>
-        </w:rPr>
-        <w:t>,</w:t>
-      </w:r>
-      <w:r>
-        <w:rPr>
-          <w:rFonts w:ascii="Arial" w:hAnsi="Arial" w:cs="Arial"/>
-          <w:sz w:val="22"/>
-          <w:szCs w:val="22"/>
-        </w:rPr>
-        <w:t xml:space="preserve"> Pfote</w:t>
-      </w:r>
-      <w:r>
-        <w:rPr>
-          <w:rFonts w:ascii="Arial" w:hAnsi="Arial" w:cs="Arial"/>
-          <w:sz w:val="22"/>
-          <w:szCs w:val="22"/>
-        </w:rPr>
-        <w:t>, Augen</w:t>
-      </w:r>
-      <w:r>
-        <w:rPr>
-          <w:rFonts w:ascii="Arial" w:hAnsi="Arial" w:cs="Arial"/>
-          <w:sz w:val="22"/>
-          <w:szCs w:val="22"/>
-        </w:rPr>
-        <w:t>) auf festem, farbigem Papier</w:t>
+        <w:t>Eine Vorlage pro Kind (Maske, Pfote, Augen) auf festem, farbigem Papier</w:t>
       </w:r>
     </w:p>
     <w:p>
@@ -13747,16 +13883,7 @@
           <w:sz w:val="22"/>
           <w:szCs w:val="22"/>
         </w:rPr>
-        <w:t>Datum der Durchführung</w:t>
-      </w:r>
-      <w:r>
-        <w:rPr>
-          <w:rStyle w:val="Fett"/>
-          <w:rFonts w:ascii="Arial" w:eastAsiaTheme="majorEastAsia" w:hAnsi="Arial" w:cs="Arial"/>
-          <w:sz w:val="22"/>
-          <w:szCs w:val="22"/>
-        </w:rPr>
-        <w:t xml:space="preserve">: </w:t>
+        <w:t xml:space="preserve">Datum der Durchführung: </w:t>
       </w:r>
       <w:r>
         <w:rPr>
@@ -13881,8 +14008,56 @@
           <w:sz w:val="22"/>
           <w:szCs w:val="22"/>
         </w:rPr>
-        <w:t>A.</w:t>
-      </w:r>
+        <w:t xml:space="preserve">A. Thema und Bildungsbereich der sozialpädagogischen Aktivität </w:t>
+      </w:r>
+    </w:p>
+    <w:p>
+      <w:pPr>
+        <w:pStyle w:val="p4"/>
+        <w:spacing w:before="0" w:beforeAutospacing="0" w:after="0" w:afterAutospacing="0" w:line="360" w:lineRule="auto"/>
+        <w:jc w:val="both"/>
+        <w:rPr>
+          <w:rFonts w:ascii="Arial" w:hAnsi="Arial" w:cs="Arial"/>
+          <w:sz w:val="22"/>
+          <w:szCs w:val="22"/>
+        </w:rPr>
+      </w:pPr>
+      <w:r>
+        <w:rPr>
+          <w:rFonts w:ascii="Arial" w:hAnsi="Arial" w:cs="Arial"/>
+          <w:sz w:val="22"/>
+          <w:szCs w:val="22"/>
+        </w:rPr>
+        <w:t xml:space="preserve">In diesem Projektschritt stellen die Kinder gemeinsam einen Mürbeteig aus dem später am Nachmittag Kekse gemacht werden. Dieser Aktivität dem Bildungsbereich </w:t>
+      </w:r>
+      <w:r>
+        <w:rPr>
+          <w:rStyle w:val="s2"/>
+          <w:rFonts w:eastAsiaTheme="majorEastAsia"/>
+          <w:sz w:val="22"/>
+          <w:szCs w:val="22"/>
+        </w:rPr>
+        <w:t>Ästhetik &amp; Kunst</w:t>
+      </w:r>
+      <w:r>
+        <w:rPr>
+          <w:rFonts w:ascii="Arial" w:hAnsi="Arial" w:cs="Arial"/>
+          <w:sz w:val="22"/>
+          <w:szCs w:val="22"/>
+        </w:rPr>
+        <w:t xml:space="preserve"> sowie Mathematik/Naturwissenschaft &amp; Technik zugeordnet.</w:t>
+      </w:r>
+    </w:p>
+    <w:p>
+      <w:pPr>
+        <w:spacing w:line="360" w:lineRule="auto"/>
+        <w:jc w:val="both"/>
+        <w:rPr>
+          <w:rFonts w:ascii="Arial" w:eastAsiaTheme="majorEastAsia" w:hAnsi="Arial" w:cs="Arial"/>
+          <w:sz w:val="22"/>
+          <w:szCs w:val="22"/>
+        </w:rPr>
+      </w:pPr>
       <w:r>
         <w:rPr>
           <w:rFonts w:ascii="Arial" w:hAnsi="Arial" w:cs="Arial"/>
@@ -13891,157 +14066,7 @@
           <w:sz w:val="22"/>
           <w:szCs w:val="22"/>
         </w:rPr>
-        <w:t xml:space="preserve"> Thema und Bildungsbereich der sozialpädagogischen Aktivität</w:t>
-      </w:r>
-      <w:r>
-        <w:rPr>
-          <w:rFonts w:ascii="Arial" w:hAnsi="Arial" w:cs="Arial"/>
-          <w:b/>
-          <w:bCs/>
-          <w:sz w:val="22"/>
-          <w:szCs w:val="22"/>
-        </w:rPr>
-        <w:t xml:space="preserve"> </w:t>
-      </w:r>
-    </w:p>
-    <w:p>
-      <w:pPr>
-        <w:pStyle w:val="p4"/>
-        <w:spacing w:before="0" w:beforeAutospacing="0" w:after="0" w:afterAutospacing="0" w:line="360" w:lineRule="auto"/>
-        <w:jc w:val="both"/>
-        <w:rPr>
-          <w:rFonts w:ascii="Arial" w:hAnsi="Arial" w:cs="Arial"/>
-          <w:sz w:val="22"/>
-          <w:szCs w:val="22"/>
-        </w:rPr>
-      </w:pPr>
-      <w:r>
-        <w:rPr>
-          <w:rFonts w:ascii="Arial" w:hAnsi="Arial" w:cs="Arial"/>
-          <w:sz w:val="22"/>
-          <w:szCs w:val="22"/>
-        </w:rPr>
-        <w:t xml:space="preserve">In diesem Projektschritt </w:t>
-      </w:r>
-      <w:r>
-        <w:rPr>
-          <w:rFonts w:ascii="Arial" w:hAnsi="Arial" w:cs="Arial"/>
-          <w:sz w:val="22"/>
-          <w:szCs w:val="22"/>
-        </w:rPr>
-        <w:t>stellen</w:t>
-      </w:r>
-      <w:r>
-        <w:rPr>
-          <w:rFonts w:ascii="Arial" w:hAnsi="Arial" w:cs="Arial"/>
-          <w:sz w:val="22"/>
-          <w:szCs w:val="22"/>
-        </w:rPr>
-        <w:t xml:space="preserve"> die Kinder gemeinsam </w:t>
-      </w:r>
-      <w:r>
-        <w:rPr>
-          <w:rFonts w:ascii="Arial" w:hAnsi="Arial" w:cs="Arial"/>
-          <w:sz w:val="22"/>
-          <w:szCs w:val="22"/>
-        </w:rPr>
-        <w:t>einen Mürbeteig aus dem später am Nachmittag Kekse gemacht werden</w:t>
-      </w:r>
-      <w:r>
-        <w:rPr>
-          <w:rFonts w:ascii="Arial" w:hAnsi="Arial" w:cs="Arial"/>
-          <w:sz w:val="22"/>
-          <w:szCs w:val="22"/>
-        </w:rPr>
-        <w:t xml:space="preserve">. Dieser </w:t>
-      </w:r>
-      <w:r>
-        <w:rPr>
-          <w:rFonts w:ascii="Arial" w:hAnsi="Arial" w:cs="Arial"/>
-          <w:sz w:val="22"/>
-          <w:szCs w:val="22"/>
-        </w:rPr>
-        <w:t xml:space="preserve">Aktivität </w:t>
-      </w:r>
-      <w:r>
-        <w:rPr>
-          <w:rFonts w:ascii="Arial" w:hAnsi="Arial" w:cs="Arial"/>
-          <w:sz w:val="22"/>
-          <w:szCs w:val="22"/>
-        </w:rPr>
-        <w:t xml:space="preserve">dem Bildungsbereich </w:t>
-      </w:r>
-      <w:r>
-        <w:rPr>
-          <w:rStyle w:val="s2"/>
-          <w:rFonts w:eastAsiaTheme="majorEastAsia"/>
-          <w:sz w:val="22"/>
-          <w:szCs w:val="22"/>
-        </w:rPr>
-        <w:t>Ästhetik &amp; Kunst</w:t>
-      </w:r>
-      <w:r>
-        <w:rPr>
-          <w:rFonts w:ascii="Arial" w:hAnsi="Arial" w:cs="Arial"/>
-          <w:sz w:val="22"/>
-          <w:szCs w:val="22"/>
-        </w:rPr>
-        <w:t xml:space="preserve"> </w:t>
-      </w:r>
-      <w:r>
-        <w:rPr>
-          <w:rFonts w:ascii="Arial" w:hAnsi="Arial" w:cs="Arial"/>
-          <w:sz w:val="22"/>
-          <w:szCs w:val="22"/>
-        </w:rPr>
-        <w:t xml:space="preserve">sowie </w:t>
-      </w:r>
-      <w:r>
-        <w:rPr>
-          <w:rFonts w:ascii="Arial" w:hAnsi="Arial" w:cs="Arial"/>
-          <w:sz w:val="22"/>
-          <w:szCs w:val="22"/>
-        </w:rPr>
-        <w:t>Mathematik/Naturwissenschaft &amp; Technik</w:t>
-      </w:r>
-      <w:r>
-        <w:rPr>
-          <w:rFonts w:ascii="Arial" w:hAnsi="Arial" w:cs="Arial"/>
-          <w:sz w:val="22"/>
-          <w:szCs w:val="22"/>
-        </w:rPr>
-        <w:t xml:space="preserve"> zugeordnet.</w:t>
-      </w:r>
-    </w:p>
-    <w:p>
-      <w:pPr>
-        <w:spacing w:line="360" w:lineRule="auto"/>
-        <w:jc w:val="both"/>
-        <w:rPr>
-          <w:rFonts w:ascii="Arial" w:eastAsiaTheme="majorEastAsia" w:hAnsi="Arial" w:cs="Arial"/>
-          <w:sz w:val="22"/>
-          <w:szCs w:val="22"/>
-        </w:rPr>
-      </w:pPr>
-      <w:r>
-        <w:rPr>
-          <w:rFonts w:ascii="Arial" w:hAnsi="Arial" w:cs="Arial"/>
-          <w:b/>
-          <w:bCs/>
-          <w:sz w:val="22"/>
-          <w:szCs w:val="22"/>
-        </w:rPr>
-        <w:t>B.</w:t>
-      </w:r>
-      <w:r>
-        <w:rPr>
-          <w:rFonts w:ascii="Arial" w:hAnsi="Arial" w:cs="Arial"/>
-          <w:b/>
-          <w:bCs/>
-          <w:sz w:val="22"/>
-          <w:szCs w:val="22"/>
-        </w:rPr>
-        <w:t xml:space="preserve"> Zielgruppe</w:t>
+        <w:t>B. Zielgruppe</w:t>
       </w:r>
     </w:p>
     <w:p>
@@ -14443,7 +14468,7 @@
           <w:szCs w:val="22"/>
           <w14:ligatures w14:val="standardContextual"/>
         </w:rPr>
-        <w:pict w14:anchorId="3802E728">
+        <w:pict w14:anchorId="7491FE0D">
           <v:rect id="_x0000_i1028" alt="" style="width:451.3pt;height:.05pt;mso-width-percent:0;mso-height-percent:0;mso-width-percent:0;mso-height-percent:0" o:hralign="center" o:hrstd="t" o:hr="t" fillcolor="#a0a0a0" stroked="f"/>
         </w:pict>
       </w:r>
@@ -15428,7 +15453,7 @@
           <w:szCs w:val="22"/>
           <w14:ligatures w14:val="standardContextual"/>
         </w:rPr>
-        <w:pict w14:anchorId="498363BC">
+        <w:pict w14:anchorId="07B9A4FF">
           <v:rect id="_x0000_i1027" alt="" style="width:451.3pt;height:.05pt;mso-width-percent:0;mso-height-percent:0;mso-width-percent:0;mso-height-percent:0" o:hralign="center" o:hrstd="t" o:hr="t" fillcolor="#a0a0a0" stroked="f"/>
         </w:pict>
       </w:r>
@@ -16596,7 +16621,7 @@
           <w:szCs w:val="22"/>
           <w14:ligatures w14:val="standardContextual"/>
         </w:rPr>
-        <w:pict w14:anchorId="3BB42C77">
+        <w:pict w14:anchorId="3D3A3C06">
           <v:rect id="_x0000_i1026" alt="" style="width:451.3pt;height:.05pt;mso-width-percent:0;mso-height-percent:0;mso-width-percent:0;mso-height-percent:0" o:hralign="center" o:hrstd="t" o:hr="t" fillcolor="#a0a0a0" stroked="f"/>
         </w:pict>
       </w:r>
@@ -17905,7 +17930,7 @@
           <w:szCs w:val="22"/>
           <w14:ligatures w14:val="standardContextual"/>
         </w:rPr>
-        <w:pict w14:anchorId="53532FAD">
+        <w:pict w14:anchorId="5E84C057">
           <v:rect id="_x0000_i1025" alt="" style="width:451.3pt;height:.05pt;mso-width-percent:0;mso-height-percent:0;mso-width-percent:0;mso-height-percent:0" o:hralign="center" o:hrstd="t" o:hr="t" fillcolor="#a0a0a0" stroked="f"/>
         </w:pict>
       </w:r>
@@ -19500,15 +19525,7 @@
           <w:sz w:val="22"/>
           <w:szCs w:val="22"/>
         </w:rPr>
-        <w:t>• Urkunden „Dino-Experte“ (eine pro Kind</w:t>
-      </w:r>
-      <w:r>
-        <w:rPr>
-          <w:rFonts w:ascii="Arial" w:hAnsi="Arial" w:cs="Arial"/>
-          <w:sz w:val="22"/>
-          <w:szCs w:val="22"/>
-        </w:rPr>
-        <w:t>)</w:t>
+        <w:t>• Urkunden „Dino-Experte“ (eine pro Kind)</w:t>
       </w:r>
     </w:p>
     <w:p>
@@ -19568,23 +19585,7 @@
           <w:sz w:val="22"/>
           <w:szCs w:val="22"/>
         </w:rPr>
-        <w:t xml:space="preserve">• </w:t>
-      </w:r>
-      <w:r>
-        <w:rPr>
-          <w:rFonts w:ascii="Arial" w:hAnsi="Arial" w:cs="Arial"/>
-          <w:sz w:val="22"/>
-          <w:szCs w:val="22"/>
-        </w:rPr>
-        <w:t xml:space="preserve">Namenschilder </w:t>
-      </w:r>
-      <w:r>
-        <w:rPr>
-          <w:rFonts w:ascii="Arial" w:hAnsi="Arial" w:cs="Arial"/>
-          <w:sz w:val="22"/>
-          <w:szCs w:val="22"/>
-        </w:rPr>
-        <w:t xml:space="preserve">der Werke </w:t>
+        <w:t xml:space="preserve">• Namenschilder der Werke </w:t>
       </w:r>
     </w:p>
     <w:p>
@@ -19604,15 +19605,7 @@
           <w:sz w:val="22"/>
           <w:szCs w:val="22"/>
         </w:rPr>
-        <w:t xml:space="preserve">• </w:t>
-      </w:r>
-      <w:r>
-        <w:rPr>
-          <w:rFonts w:ascii="Arial" w:hAnsi="Arial" w:cs="Arial"/>
-          <w:sz w:val="22"/>
-          <w:szCs w:val="22"/>
-        </w:rPr>
-        <w:t>Buch</w:t>
+        <w:t>• Buch</w:t>
       </w:r>
     </w:p>
     <w:p>
@@ -24325,7 +24318,60 @@
           <w:sz w:val="21"/>
           <w:szCs w:val="21"/>
         </w:rPr>
-        <w:t xml:space="preserve">8.1 Teilnehmende Beobachtung nach infans vom </w:t>
+        <w:t xml:space="preserve">8.1 Teilnehmende Beobachtung nach </w:t>
+      </w:r>
+      <w:r>
+        <w:rPr>
+          <w:rFonts w:ascii="Helvetica" w:hAnsi="Helvetica"/>
+          <w:color w:val="000000"/>
+          <w:sz w:val="21"/>
+          <w:szCs w:val="21"/>
+          <w:lang w:val="de-DE"/>
+        </w:rPr>
+        <w:t>I</w:t>
+      </w:r>
+      <w:r>
+        <w:rPr>
+          <w:rFonts w:ascii="Helvetica" w:hAnsi="Helvetica"/>
+          <w:color w:val="000000"/>
+          <w:sz w:val="21"/>
+          <w:szCs w:val="21"/>
+        </w:rPr>
+        <w:t xml:space="preserve">nfans vom </w:t>
+      </w:r>
+      <w:r>
+        <w:rPr>
+          <w:rFonts w:ascii="Helvetica" w:hAnsi="Helvetica"/>
+          <w:color w:val="000000"/>
+          <w:sz w:val="21"/>
+          <w:szCs w:val="21"/>
+        </w:rPr>
+        <w:t>(datum)</w:t>
+      </w:r>
+    </w:p>
+    <w:p>
+      <w:pPr>
+        <w:spacing w:line="360" w:lineRule="auto"/>
+        <w:jc w:val="both"/>
+        <w:rPr>
+          <w:rFonts w:ascii="Helvetica" w:hAnsi="Helvetica"/>
+          <w:b/>
+          <w:bCs/>
+          <w:color w:val="000000"/>
+          <w:sz w:val="18"/>
+          <w:szCs w:val="18"/>
+        </w:rPr>
+      </w:pPr>
+      <w:r>
+        <w:rPr>
+          <w:rFonts w:ascii="Helvetica" w:hAnsi="Helvetica"/>
+          <w:b/>
+          <w:bCs/>
+          <w:color w:val="000000"/>
+          <w:sz w:val="18"/>
+          <w:szCs w:val="18"/>
+        </w:rPr>
+        <w:t>8.1.1 Schriftliche Vorbereitung</w:t>
       </w:r>
     </w:p>
     <w:p>
@@ -24346,27 +24392,6 @@
           <w:sz w:val="18"/>
           <w:szCs w:val="18"/>
         </w:rPr>
-        <w:t>8.1.1 Schriftliche Vorbereitung</w:t>
-      </w:r>
-    </w:p>
-    <w:p>
-      <w:pPr>
-        <w:spacing w:line="360" w:lineRule="auto"/>
-        <w:jc w:val="both"/>
-        <w:rPr>
-          <w:rFonts w:ascii="Helvetica" w:hAnsi="Helvetica"/>
-          <w:color w:val="000000"/>
-          <w:sz w:val="18"/>
-          <w:szCs w:val="18"/>
-        </w:rPr>
-      </w:pPr>
-      <w:r>
-        <w:rPr>
-          <w:rFonts w:ascii="Helvetica" w:hAnsi="Helvetica"/>
-          <w:color w:val="000000"/>
-          <w:sz w:val="18"/>
-          <w:szCs w:val="18"/>
-        </w:rPr>
         <w:t>Auswahl des Jugendlichen</w:t>
       </w:r>
     </w:p>
@@ -24381,18 +24406,976 @@
           <w:lang w:val="de-DE"/>
         </w:rPr>
       </w:pPr>
-    </w:p>
-    <w:p>
-      <w:pPr>
-        <w:spacing w:line="360" w:lineRule="auto"/>
-        <w:jc w:val="both"/>
+      <w:r>
         <w:rPr>
           <w:rFonts w:ascii="Arial" w:hAnsi="Arial" w:cs="Arial"/>
           <w:sz w:val="22"/>
           <w:szCs w:val="22"/>
           <w:lang w:val="de-DE"/>
         </w:rPr>
-      </w:pPr>
+        <w:t>Sieht Abschnitt 2.1.1</w:t>
+      </w:r>
+    </w:p>
+    <w:p>
+      <w:pPr>
+        <w:spacing w:line="360" w:lineRule="auto"/>
+        <w:jc w:val="both"/>
+        <w:rPr>
+          <w:rFonts w:ascii="Arial" w:hAnsi="Arial" w:cs="Arial"/>
+          <w:sz w:val="22"/>
+          <w:szCs w:val="22"/>
+          <w:lang w:val="de-DE"/>
+        </w:rPr>
+      </w:pPr>
+    </w:p>
+    <w:p>
+      <w:pPr>
+        <w:spacing w:after="160" w:line="278" w:lineRule="auto"/>
+        <w:rPr>
+          <w:rFonts w:ascii="Arial" w:hAnsi="Arial" w:cs="Arial"/>
+          <w:sz w:val="22"/>
+          <w:szCs w:val="22"/>
+          <w:lang w:val="de-DE"/>
+        </w:rPr>
+      </w:pPr>
+      <w:r>
+        <w:rPr>
+          <w:rFonts w:ascii="Arial" w:hAnsi="Arial" w:cs="Arial"/>
+          <w:sz w:val="22"/>
+          <w:szCs w:val="22"/>
+          <w:lang w:val="de-DE"/>
+        </w:rPr>
+        <w:br w:type="page"/>
+      </w:r>
+    </w:p>
+    <w:p>
+      <w:pPr>
+        <w:spacing w:line="360" w:lineRule="auto"/>
+        <w:jc w:val="both"/>
+        <w:rPr>
+          <w:rFonts w:ascii="Arial" w:hAnsi="Arial" w:cs="Arial"/>
+          <w:sz w:val="22"/>
+          <w:szCs w:val="22"/>
+          <w:lang w:val="de-DE"/>
+        </w:rPr>
+      </w:pPr>
+    </w:p>
+    <w:p>
+      <w:pPr>
+        <w:spacing w:line="360" w:lineRule="auto"/>
+        <w:jc w:val="both"/>
+        <w:rPr>
+          <w:rFonts w:ascii="Arial" w:hAnsi="Arial" w:cs="Arial"/>
+          <w:b/>
+          <w:bCs/>
+          <w:sz w:val="22"/>
+          <w:szCs w:val="22"/>
+          <w:lang w:val="de-DE"/>
+        </w:rPr>
+      </w:pPr>
+      <w:r>
+        <w:rPr>
+          <w:rFonts w:ascii="Arial" w:hAnsi="Arial" w:cs="Arial"/>
+          <w:b/>
+          <w:bCs/>
+          <w:sz w:val="22"/>
+          <w:szCs w:val="22"/>
+          <w:lang w:val="de-DE"/>
+        </w:rPr>
+        <w:t>8.1.2</w:t>
+      </w:r>
+      <w:r>
+        <w:rPr>
+          <w:rFonts w:ascii="Arial" w:hAnsi="Arial" w:cs="Arial"/>
+          <w:b/>
+          <w:bCs/>
+          <w:sz w:val="22"/>
+          <w:szCs w:val="22"/>
+          <w:lang w:val="de-DE"/>
+        </w:rPr>
+        <w:t xml:space="preserve"> </w:t>
+      </w:r>
+      <w:r>
+        <w:rPr>
+          <w:rFonts w:ascii="Arial" w:hAnsi="Arial" w:cs="Arial"/>
+          <w:b/>
+          <w:bCs/>
+          <w:sz w:val="22"/>
+          <w:szCs w:val="22"/>
+          <w:lang w:val="de-DE"/>
+        </w:rPr>
+        <w:t>Schriftliche Nachbereitung</w:t>
+      </w:r>
+    </w:p>
+    <w:p>
+      <w:pPr>
+        <w:spacing w:line="360" w:lineRule="auto"/>
+        <w:jc w:val="center"/>
+        <w:rPr>
+          <w:rFonts w:ascii="Arial" w:hAnsi="Arial" w:cs="Arial"/>
+          <w:b/>
+          <w:bCs/>
+          <w:sz w:val="22"/>
+          <w:szCs w:val="22"/>
+          <w:lang w:val="de-DE"/>
+        </w:rPr>
+      </w:pPr>
+      <w:r>
+        <w:rPr>
+          <w:rFonts w:ascii="Arial" w:hAnsi="Arial" w:cs="Arial"/>
+          <w:b/>
+          <w:bCs/>
+          <w:sz w:val="22"/>
+          <w:szCs w:val="22"/>
+          <w:lang w:val="de-DE"/>
+        </w:rPr>
+        <w:t>Beobachtung eines Kindes</w:t>
+      </w:r>
+    </w:p>
+    <w:tbl>
+      <w:tblPr>
+        <w:tblStyle w:val="Tabellenraster"/>
+        <w:tblW w:w="0" w:type="auto"/>
+        <w:tblBorders>
+          <w:top w:val="none" w:sz="0" w:space="0" w:color="auto"/>
+          <w:left w:val="none" w:sz="0" w:space="0" w:color="auto"/>
+          <w:bottom w:val="none" w:sz="0" w:space="0" w:color="auto"/>
+          <w:right w:val="none" w:sz="0" w:space="0" w:color="auto"/>
+          <w:insideH w:val="none" w:sz="0" w:space="0" w:color="auto"/>
+          <w:insideV w:val="none" w:sz="0" w:space="0" w:color="auto"/>
+        </w:tblBorders>
+        <w:tblLook w:val="04A0" w:firstRow="1" w:lastRow="0" w:firstColumn="1" w:lastColumn="0" w:noHBand="0" w:noVBand="1"/>
+      </w:tblPr>
+      <w:tblGrid>
+        <w:gridCol w:w="4678"/>
+        <w:gridCol w:w="425"/>
+        <w:gridCol w:w="1692"/>
+        <w:gridCol w:w="2265"/>
+      </w:tblGrid>
+      <w:tr>
+        <w:tc>
+          <w:tcPr>
+            <w:tcW w:w="4678" w:type="dxa"/>
+          </w:tcPr>
+          <w:p>
+            <w:pPr>
+              <w:spacing w:line="360" w:lineRule="auto"/>
+              <w:jc w:val="both"/>
+              <w:rPr>
+                <w:rFonts w:ascii="Arial" w:hAnsi="Arial" w:cs="Arial"/>
+                <w:sz w:val="22"/>
+                <w:szCs w:val="22"/>
+                <w:lang w:val="de-DE"/>
+              </w:rPr>
+            </w:pPr>
+            <w:r>
+              <w:rPr>
+                <w:rFonts w:ascii="Arial" w:hAnsi="Arial" w:cs="Arial"/>
+                <w:sz w:val="22"/>
+                <w:szCs w:val="22"/>
+                <w:lang w:val="de-DE"/>
+              </w:rPr>
+              <w:t>Name des Beobachters: Viktoria Knorr</w:t>
+            </w:r>
+          </w:p>
+        </w:tc>
+        <w:tc>
+          <w:tcPr>
+            <w:tcW w:w="4382" w:type="dxa"/>
+            <w:gridSpan w:val="3"/>
+          </w:tcPr>
+          <w:p>
+            <w:pPr>
+              <w:spacing w:line="360" w:lineRule="auto"/>
+              <w:jc w:val="both"/>
+              <w:rPr>
+                <w:rFonts w:ascii="Arial" w:hAnsi="Arial" w:cs="Arial"/>
+                <w:sz w:val="22"/>
+                <w:szCs w:val="22"/>
+                <w:lang w:val="de-DE"/>
+              </w:rPr>
+            </w:pPr>
+            <w:r>
+              <w:rPr>
+                <w:rFonts w:ascii="Arial" w:hAnsi="Arial" w:cs="Arial"/>
+                <w:sz w:val="22"/>
+                <w:szCs w:val="22"/>
+                <w:lang w:val="de-DE"/>
+              </w:rPr>
+              <w:t>Datum</w:t>
+            </w:r>
+            <w:r>
+              <w:rPr>
+                <w:rFonts w:ascii="Arial" w:hAnsi="Arial" w:cs="Arial"/>
+                <w:sz w:val="22"/>
+                <w:szCs w:val="22"/>
+                <w:lang w:val="de-DE"/>
+              </w:rPr>
+              <w:t xml:space="preserve"> der </w:t>
+            </w:r>
+            <w:proofErr w:type="gramStart"/>
+            <w:r>
+              <w:rPr>
+                <w:rFonts w:ascii="Arial" w:hAnsi="Arial" w:cs="Arial"/>
+                <w:sz w:val="22"/>
+                <w:szCs w:val="22"/>
+                <w:lang w:val="de-DE"/>
+              </w:rPr>
+              <w:t>Beobachtung:</w:t>
+            </w:r>
+            <w:r>
+              <w:rPr>
+                <w:rFonts w:ascii="Arial" w:hAnsi="Arial" w:cs="Arial"/>
+                <w:sz w:val="22"/>
+                <w:szCs w:val="22"/>
+                <w:lang w:val="de-DE"/>
+              </w:rPr>
+              <w:t>:</w:t>
+            </w:r>
+            <w:proofErr w:type="gramEnd"/>
+          </w:p>
+        </w:tc>
+      </w:tr>
+      <w:tr>
+        <w:tc>
+          <w:tcPr>
+            <w:tcW w:w="9060" w:type="dxa"/>
+            <w:gridSpan w:val="4"/>
+          </w:tcPr>
+          <w:p>
+            <w:pPr>
+              <w:spacing w:line="360" w:lineRule="auto"/>
+              <w:jc w:val="both"/>
+              <w:rPr>
+                <w:rFonts w:ascii="Arial" w:hAnsi="Arial" w:cs="Arial"/>
+                <w:sz w:val="22"/>
+                <w:szCs w:val="22"/>
+                <w:lang w:val="de-DE"/>
+              </w:rPr>
+            </w:pPr>
+            <w:r>
+              <w:rPr>
+                <w:rFonts w:ascii="Arial" w:hAnsi="Arial" w:cs="Arial"/>
+                <w:sz w:val="22"/>
+                <w:szCs w:val="22"/>
+                <w:lang w:val="de-DE"/>
+              </w:rPr>
+              <w:t xml:space="preserve">Zur Situation: </w:t>
+            </w:r>
+            <w:r>
+              <w:rPr>
+                <w:rFonts w:ascii="Arial" w:hAnsi="Arial" w:cs="Arial"/>
+                <w:sz w:val="22"/>
+                <w:szCs w:val="22"/>
+                <w:lang w:val="de-DE"/>
+              </w:rPr>
+              <w:t>d</w:t>
+            </w:r>
+            <w:r>
+              <w:rPr>
+                <w:rFonts w:ascii="Arial" w:hAnsi="Arial" w:cs="Arial"/>
+                <w:sz w:val="22"/>
+                <w:szCs w:val="22"/>
+                <w:lang w:val="de-DE"/>
+              </w:rPr>
+              <w:t xml:space="preserve">ie Situation spielt sich </w:t>
+            </w:r>
+            <w:r>
+              <w:rPr>
+                <w:rFonts w:ascii="Arial" w:hAnsi="Arial" w:cs="Arial"/>
+                <w:sz w:val="22"/>
+                <w:szCs w:val="22"/>
+                <w:lang w:val="de-DE"/>
+              </w:rPr>
+              <w:t xml:space="preserve">morgen </w:t>
+            </w:r>
+            <w:r>
+              <w:rPr>
+                <w:rFonts w:ascii="Arial" w:hAnsi="Arial" w:cs="Arial"/>
+                <w:sz w:val="22"/>
+                <w:szCs w:val="22"/>
+                <w:lang w:val="de-DE"/>
+              </w:rPr>
+              <w:t xml:space="preserve">in Bistro </w:t>
+            </w:r>
+            <w:r>
+              <w:rPr>
+                <w:rFonts w:ascii="Arial" w:hAnsi="Arial" w:cs="Arial"/>
+                <w:sz w:val="22"/>
+                <w:szCs w:val="22"/>
+                <w:lang w:val="de-DE"/>
+              </w:rPr>
+              <w:t xml:space="preserve">ab, als </w:t>
+            </w:r>
+            <w:proofErr w:type="spellStart"/>
+            <w:r>
+              <w:rPr>
+                <w:rFonts w:ascii="Arial" w:hAnsi="Arial" w:cs="Arial"/>
+                <w:sz w:val="22"/>
+                <w:szCs w:val="22"/>
+                <w:lang w:val="de-DE"/>
+              </w:rPr>
+              <w:t>A.‘s</w:t>
+            </w:r>
+            <w:proofErr w:type="spellEnd"/>
+            <w:r>
+              <w:rPr>
+                <w:rFonts w:ascii="Arial" w:hAnsi="Arial" w:cs="Arial"/>
+                <w:sz w:val="22"/>
+                <w:szCs w:val="22"/>
+                <w:lang w:val="de-DE"/>
+              </w:rPr>
+              <w:t xml:space="preserve"> Mutter sie in den Kindergarten brachte.</w:t>
+            </w:r>
+          </w:p>
+        </w:tc>
+      </w:tr>
+      <w:tr>
+        <w:tc>
+          <w:tcPr>
+            <w:tcW w:w="4678" w:type="dxa"/>
+          </w:tcPr>
+          <w:p>
+            <w:pPr>
+              <w:spacing w:line="360" w:lineRule="auto"/>
+              <w:jc w:val="both"/>
+              <w:rPr>
+                <w:rFonts w:ascii="Arial" w:hAnsi="Arial" w:cs="Arial"/>
+                <w:sz w:val="22"/>
+                <w:szCs w:val="22"/>
+                <w:lang w:val="de-DE"/>
+              </w:rPr>
+            </w:pPr>
+            <w:r>
+              <w:rPr>
+                <w:rFonts w:ascii="Arial" w:hAnsi="Arial" w:cs="Arial"/>
+                <w:sz w:val="22"/>
+                <w:szCs w:val="22"/>
+                <w:lang w:val="de-DE"/>
+              </w:rPr>
+              <w:t>Beginn der Beobachtung:</w:t>
+            </w:r>
+          </w:p>
+        </w:tc>
+        <w:tc>
+          <w:tcPr>
+            <w:tcW w:w="4382" w:type="dxa"/>
+            <w:gridSpan w:val="3"/>
+          </w:tcPr>
+          <w:p>
+            <w:pPr>
+              <w:spacing w:line="360" w:lineRule="auto"/>
+              <w:jc w:val="both"/>
+              <w:rPr>
+                <w:rFonts w:ascii="Arial" w:hAnsi="Arial" w:cs="Arial"/>
+                <w:sz w:val="22"/>
+                <w:szCs w:val="22"/>
+                <w:lang w:val="de-DE"/>
+              </w:rPr>
+            </w:pPr>
+            <w:r>
+              <w:rPr>
+                <w:rFonts w:ascii="Arial" w:hAnsi="Arial" w:cs="Arial"/>
+                <w:sz w:val="22"/>
+                <w:szCs w:val="22"/>
+                <w:lang w:val="de-DE"/>
+              </w:rPr>
+              <w:t xml:space="preserve">Ende der Beobachtung </w:t>
+            </w:r>
+          </w:p>
+        </w:tc>
+      </w:tr>
+      <w:tr>
+        <w:tc>
+          <w:tcPr>
+            <w:tcW w:w="4678" w:type="dxa"/>
+          </w:tcPr>
+          <w:p>
+            <w:pPr>
+              <w:spacing w:line="360" w:lineRule="auto"/>
+              <w:jc w:val="both"/>
+              <w:rPr>
+                <w:rFonts w:ascii="Arial" w:hAnsi="Arial" w:cs="Arial"/>
+                <w:sz w:val="22"/>
+                <w:szCs w:val="22"/>
+                <w:lang w:val="de-DE"/>
+              </w:rPr>
+            </w:pPr>
+            <w:r>
+              <w:rPr>
+                <w:rFonts w:ascii="Arial" w:hAnsi="Arial" w:cs="Arial"/>
+                <w:sz w:val="22"/>
+                <w:szCs w:val="22"/>
+                <w:lang w:val="de-DE"/>
+              </w:rPr>
+              <w:t>Name des Zielkindes</w:t>
+            </w:r>
+            <w:r>
+              <w:rPr>
+                <w:rFonts w:ascii="Arial" w:hAnsi="Arial" w:cs="Arial"/>
+                <w:sz w:val="22"/>
+                <w:szCs w:val="22"/>
+                <w:lang w:val="de-DE"/>
+              </w:rPr>
+              <w:t>:</w:t>
+            </w:r>
+          </w:p>
+        </w:tc>
+        <w:tc>
+          <w:tcPr>
+            <w:tcW w:w="4382" w:type="dxa"/>
+            <w:gridSpan w:val="3"/>
+          </w:tcPr>
+          <w:p>
+            <w:pPr>
+              <w:spacing w:line="360" w:lineRule="auto"/>
+              <w:jc w:val="both"/>
+              <w:rPr>
+                <w:rFonts w:ascii="Arial" w:hAnsi="Arial" w:cs="Arial"/>
+                <w:sz w:val="22"/>
+                <w:szCs w:val="22"/>
+                <w:lang w:val="de-DE"/>
+              </w:rPr>
+            </w:pPr>
+            <w:r>
+              <w:rPr>
+                <w:rFonts w:ascii="Arial" w:hAnsi="Arial" w:cs="Arial"/>
+                <w:sz w:val="22"/>
+                <w:szCs w:val="22"/>
+                <w:lang w:val="de-DE"/>
+              </w:rPr>
+              <w:t>Alter des Zielkindes:</w:t>
+            </w:r>
+          </w:p>
+        </w:tc>
+      </w:tr>
+      <w:tr>
+        <w:tc>
+          <w:tcPr>
+            <w:tcW w:w="9060" w:type="dxa"/>
+            <w:gridSpan w:val="4"/>
+          </w:tcPr>
+          <w:p>
+            <w:pPr>
+              <w:spacing w:line="360" w:lineRule="auto"/>
+              <w:jc w:val="both"/>
+              <w:rPr>
+                <w:rFonts w:ascii="Arial" w:hAnsi="Arial" w:cs="Arial"/>
+                <w:sz w:val="22"/>
+                <w:szCs w:val="22"/>
+                <w:lang w:val="de-DE"/>
+              </w:rPr>
+            </w:pPr>
+            <w:r>
+              <w:rPr>
+                <w:rFonts w:ascii="Arial" w:hAnsi="Arial" w:cs="Arial"/>
+                <w:sz w:val="22"/>
+                <w:szCs w:val="22"/>
+                <w:lang w:val="de-DE"/>
+              </w:rPr>
+              <w:t xml:space="preserve">Am Geschehen sind noch folgende </w:t>
+            </w:r>
+            <w:r>
+              <w:rPr>
+                <w:rFonts w:ascii="Arial" w:hAnsi="Arial" w:cs="Arial"/>
+                <w:sz w:val="22"/>
+                <w:szCs w:val="22"/>
+                <w:lang w:val="de-DE"/>
+              </w:rPr>
+              <w:t>Kinder</w:t>
+            </w:r>
+            <w:r>
+              <w:rPr>
+                <w:rFonts w:ascii="Arial" w:hAnsi="Arial" w:cs="Arial"/>
+                <w:sz w:val="22"/>
+                <w:szCs w:val="22"/>
+                <w:lang w:val="de-DE"/>
+              </w:rPr>
+              <w:t xml:space="preserve"> beteiligt (Name; Alter): </w:t>
+            </w:r>
+          </w:p>
+          <w:p>
+            <w:pPr>
+              <w:spacing w:line="360" w:lineRule="auto"/>
+              <w:jc w:val="both"/>
+              <w:rPr>
+                <w:rFonts w:ascii="Arial" w:hAnsi="Arial" w:cs="Arial"/>
+                <w:sz w:val="22"/>
+                <w:szCs w:val="22"/>
+                <w:lang w:val="de-DE"/>
+              </w:rPr>
+            </w:pPr>
+          </w:p>
+        </w:tc>
+      </w:tr>
+      <w:tr>
+        <w:tc>
+          <w:tcPr>
+            <w:tcW w:w="5103" w:type="dxa"/>
+            <w:gridSpan w:val="2"/>
+          </w:tcPr>
+          <w:p>
+            <w:pPr>
+              <w:spacing w:line="360" w:lineRule="auto"/>
+              <w:jc w:val="both"/>
+              <w:rPr>
+                <w:rFonts w:ascii="Arial" w:hAnsi="Arial" w:cs="Arial"/>
+                <w:sz w:val="22"/>
+                <w:szCs w:val="22"/>
+                <w:lang w:val="de-DE"/>
+              </w:rPr>
+            </w:pPr>
+            <w:r>
+              <w:rPr>
+                <w:rFonts w:ascii="Arial" w:hAnsi="Arial" w:cs="Arial"/>
+                <w:sz w:val="22"/>
+                <w:szCs w:val="22"/>
+                <w:lang w:val="de-DE"/>
+              </w:rPr>
+              <w:t xml:space="preserve">Ist eine Erzieherin beteiligt? </w:t>
+            </w:r>
+            <w:r>
+              <w:rPr>
+                <w:rFonts w:ascii="Arial" w:hAnsi="Arial" w:cs="Arial"/>
+                <w:sz w:val="22"/>
+                <w:szCs w:val="22"/>
+                <w:lang w:val="de-DE"/>
+              </w:rPr>
+              <w:t xml:space="preserve"> Name der Erzieherin</w:t>
+            </w:r>
+          </w:p>
+        </w:tc>
+        <w:tc>
+          <w:tcPr>
+            <w:tcW w:w="1692" w:type="dxa"/>
+          </w:tcPr>
+          <w:p>
+            <w:pPr>
+              <w:spacing w:line="360" w:lineRule="auto"/>
+              <w:jc w:val="both"/>
+              <w:rPr>
+                <w:rFonts w:ascii="Arial" w:hAnsi="Arial" w:cs="Arial"/>
+                <w:sz w:val="22"/>
+                <w:szCs w:val="22"/>
+                <w:lang w:val="de-DE"/>
+              </w:rPr>
+            </w:pPr>
+            <w:r>
+              <w:rPr>
+                <w:rFonts w:ascii="Arial" w:hAnsi="Arial" w:cs="Arial"/>
+                <w:sz w:val="22"/>
+                <w:szCs w:val="22"/>
+                <w:lang w:val="de-DE"/>
+              </w:rPr>
+              <w:t xml:space="preserve">    </w:t>
+            </w:r>
+            <w:r>
+              <w:rPr>
+                <w:rFonts w:ascii="Arial" w:hAnsi="Arial" w:cs="Arial"/>
+                <w:sz w:val="22"/>
+                <w:szCs w:val="22"/>
+                <w:lang w:val="de-DE"/>
+              </w:rPr>
+              <w:t>Ja</w:t>
+            </w:r>
+            <w:r>
+              <w:rPr>
+                <w:rFonts w:ascii="Arial" w:hAnsi="Arial" w:cs="Arial"/>
+                <w:sz w:val="22"/>
+                <w:szCs w:val="22"/>
+                <w:lang w:val="de-DE"/>
+              </w:rPr>
+              <w:t xml:space="preserve">    X</w:t>
+            </w:r>
+          </w:p>
+        </w:tc>
+        <w:tc>
+          <w:tcPr>
+            <w:tcW w:w="2265" w:type="dxa"/>
+          </w:tcPr>
+          <w:p>
+            <w:pPr>
+              <w:spacing w:line="360" w:lineRule="auto"/>
+              <w:jc w:val="both"/>
+              <w:rPr>
+                <w:rFonts w:ascii="Arial" w:hAnsi="Arial" w:cs="Arial"/>
+                <w:sz w:val="22"/>
+                <w:szCs w:val="22"/>
+                <w:lang w:val="de-DE"/>
+              </w:rPr>
+            </w:pPr>
+            <w:r>
+              <w:rPr>
+                <w:rFonts w:ascii="Arial" w:hAnsi="Arial" w:cs="Arial"/>
+                <w:sz w:val="22"/>
+                <w:szCs w:val="22"/>
+                <w:lang w:val="de-DE"/>
+              </w:rPr>
+              <w:t>Nein</w:t>
+            </w:r>
+          </w:p>
+        </w:tc>
+      </w:tr>
+      <w:tr>
+        <w:tc>
+          <w:tcPr>
+            <w:tcW w:w="9060" w:type="dxa"/>
+            <w:gridSpan w:val="4"/>
+          </w:tcPr>
+          <w:p>
+            <w:pPr>
+              <w:spacing w:line="360" w:lineRule="auto"/>
+              <w:jc w:val="both"/>
+              <w:rPr>
+                <w:rFonts w:ascii="Arial" w:hAnsi="Arial" w:cs="Arial"/>
+                <w:sz w:val="22"/>
+                <w:szCs w:val="22"/>
+                <w:lang w:val="de-DE"/>
+              </w:rPr>
+            </w:pPr>
+            <w:r>
+              <w:rPr>
+                <w:rFonts w:ascii="Arial" w:hAnsi="Arial" w:cs="Arial"/>
+                <w:sz w:val="22"/>
+                <w:szCs w:val="22"/>
+                <w:lang w:val="de-DE"/>
+              </w:rPr>
+              <w:t>Beobachtung:</w:t>
+            </w:r>
+          </w:p>
+          <w:p>
+            <w:pPr>
+              <w:spacing w:line="360" w:lineRule="auto"/>
+              <w:jc w:val="both"/>
+              <w:rPr>
+                <w:rFonts w:ascii="Arial" w:hAnsi="Arial" w:cs="Arial"/>
+                <w:sz w:val="22"/>
+                <w:szCs w:val="22"/>
+                <w:lang w:val="de-DE"/>
+              </w:rPr>
+            </w:pPr>
+          </w:p>
+        </w:tc>
+      </w:tr>
+      <w:tr>
+        <w:tc>
+          <w:tcPr>
+            <w:tcW w:w="9060" w:type="dxa"/>
+            <w:gridSpan w:val="4"/>
+          </w:tcPr>
+          <w:p>
+            <w:pPr>
+              <w:pStyle w:val="p1"/>
+            </w:pPr>
+            <w:r>
+              <w:rPr>
+                <w:b/>
+                <w:bCs/>
+              </w:rPr>
+              <w:t>Was macht die Situation mit mir?</w:t>
+            </w:r>
+          </w:p>
+          <w:p>
+            <w:pPr>
+              <w:pStyle w:val="p1"/>
+            </w:pPr>
+            <w:r>
+              <w:t>Welche Reaktionen (körperlich, emotional, z.B. Anspannung, Freude, Interesse, Ärger,</w:t>
+            </w:r>
+          </w:p>
+          <w:p>
+            <w:pPr>
+              <w:pStyle w:val="p1"/>
+            </w:pPr>
+            <w:r>
+              <w:t>Langeweile, Angst) werden bei mir hervorgerufen? Was berührt mich, ruft Bilder hervor,</w:t>
+            </w:r>
+          </w:p>
+          <w:p>
+            <w:pPr>
+              <w:pStyle w:val="p1"/>
+            </w:pPr>
+            <w:r>
+              <w:t>Erinnerungen wach, löst Gedanken, Ideen aus? „Worauf springe ich an?“</w:t>
+            </w:r>
+          </w:p>
+          <w:p>
+            <w:pPr>
+              <w:spacing w:line="360" w:lineRule="auto"/>
+              <w:jc w:val="both"/>
+              <w:rPr>
+                <w:rFonts w:ascii="Arial" w:hAnsi="Arial" w:cs="Arial"/>
+                <w:sz w:val="22"/>
+                <w:szCs w:val="22"/>
+                <w:lang w:val="de-DE"/>
+              </w:rPr>
+            </w:pPr>
+          </w:p>
+        </w:tc>
+      </w:tr>
+      <w:tr>
+        <w:tc>
+          <w:tcPr>
+            <w:tcW w:w="9060" w:type="dxa"/>
+            <w:gridSpan w:val="4"/>
+          </w:tcPr>
+          <w:p>
+            <w:pPr>
+              <w:pStyle w:val="p1"/>
+            </w:pPr>
+            <w:r>
+              <w:rPr>
+                <w:b/>
+                <w:bCs/>
+              </w:rPr>
+              <w:t>Perspektivenübernahme</w:t>
+            </w:r>
+          </w:p>
+          <w:p>
+            <w:pPr>
+              <w:pStyle w:val="p1"/>
+            </w:pPr>
+            <w:r>
+              <w:t>Wie fühlt sich das Zielkind aus meiner Sicht?</w:t>
+            </w:r>
+          </w:p>
+          <w:p>
+            <w:pPr>
+              <w:spacing w:line="360" w:lineRule="auto"/>
+              <w:jc w:val="both"/>
+              <w:rPr>
+                <w:rFonts w:ascii="Arial" w:hAnsi="Arial" w:cs="Arial"/>
+                <w:sz w:val="22"/>
+                <w:szCs w:val="22"/>
+              </w:rPr>
+            </w:pPr>
+          </w:p>
+        </w:tc>
+      </w:tr>
+      <w:tr>
+        <w:tc>
+          <w:tcPr>
+            <w:tcW w:w="9060" w:type="dxa"/>
+            <w:gridSpan w:val="4"/>
+          </w:tcPr>
+          <w:p>
+            <w:pPr>
+              <w:pStyle w:val="p1"/>
+            </w:pPr>
+            <w:r>
+              <w:rPr>
+                <w:b/>
+                <w:bCs/>
+              </w:rPr>
+              <w:t>Fachliche Reflexion</w:t>
+            </w:r>
+          </w:p>
+          <w:p>
+            <w:pPr>
+              <w:pStyle w:val="p1"/>
+            </w:pPr>
+            <w:r>
+              <w:t>Welche fachlich begründeten Schlüsse ziehen wir aus der Beobachtung? Wie deuten wir das, was</w:t>
+            </w:r>
+          </w:p>
+          <w:p>
+            <w:pPr>
+              <w:pStyle w:val="p1"/>
+            </w:pPr>
+            <w:r>
+              <w:t>das Zielkind allein oder mit andern tut? Welche Interessen zeigt das Kind? Welche Themen</w:t>
+            </w:r>
+          </w:p>
+          <w:p>
+            <w:pPr>
+              <w:pStyle w:val="p1"/>
+            </w:pPr>
+            <w:r>
+              <w:t>beschäftigen dieses?</w:t>
+            </w:r>
+          </w:p>
+          <w:p>
+            <w:pPr>
+              <w:spacing w:line="360" w:lineRule="auto"/>
+              <w:jc w:val="both"/>
+              <w:rPr>
+                <w:rFonts w:ascii="Arial" w:hAnsi="Arial" w:cs="Arial"/>
+                <w:sz w:val="22"/>
+                <w:szCs w:val="22"/>
+                <w:lang w:val="de-DE"/>
+              </w:rPr>
+            </w:pPr>
+          </w:p>
+          <w:p>
+            <w:pPr>
+              <w:spacing w:line="360" w:lineRule="auto"/>
+              <w:jc w:val="both"/>
+              <w:rPr>
+                <w:rFonts w:ascii="Arial" w:hAnsi="Arial" w:cs="Arial"/>
+                <w:sz w:val="22"/>
+                <w:szCs w:val="22"/>
+                <w:lang w:val="de-DE"/>
+              </w:rPr>
+            </w:pPr>
+          </w:p>
+          <w:p>
+            <w:pPr>
+              <w:pStyle w:val="p1"/>
+            </w:pPr>
+            <w:r>
+              <w:t>Welche Schlüsse ziehen wir daraus für unser pädagogisches Handeln? (z.B. hinsichtlich des</w:t>
+            </w:r>
+          </w:p>
+          <w:p>
+            <w:pPr>
+              <w:pStyle w:val="p1"/>
+            </w:pPr>
+            <w:r>
+              <w:t>räumlichen und materiellen Angebots, der sozialen Erfahrungen etc.) Braucht das Kind neue</w:t>
+            </w:r>
+          </w:p>
+          <w:p>
+            <w:pPr>
+              <w:pStyle w:val="p1"/>
+            </w:pPr>
+            <w:r>
+              <w:t>Herausforderungen oder Unterstützung?</w:t>
+            </w:r>
+          </w:p>
+          <w:p>
+            <w:pPr>
+              <w:spacing w:line="360" w:lineRule="auto"/>
+              <w:jc w:val="both"/>
+              <w:rPr>
+                <w:rFonts w:ascii="Arial" w:hAnsi="Arial" w:cs="Arial"/>
+                <w:sz w:val="22"/>
+                <w:szCs w:val="22"/>
+                <w:lang w:val="de-DE"/>
+              </w:rPr>
+            </w:pPr>
+          </w:p>
+          <w:p>
+            <w:pPr>
+              <w:spacing w:line="360" w:lineRule="auto"/>
+              <w:jc w:val="both"/>
+              <w:rPr>
+                <w:rFonts w:ascii="Arial" w:hAnsi="Arial" w:cs="Arial"/>
+                <w:sz w:val="22"/>
+                <w:szCs w:val="22"/>
+                <w:lang w:val="de-DE"/>
+              </w:rPr>
+            </w:pPr>
+            <w:r>
+              <w:rPr>
+                <w:rFonts w:ascii="Arial" w:hAnsi="Arial" w:cs="Arial"/>
+                <w:sz w:val="22"/>
+                <w:szCs w:val="22"/>
+                <w:lang w:val="de-DE"/>
+              </w:rPr>
+              <w:t>Worauf wollen wir in den nächsten Beobachtungen besonders achten?</w:t>
+            </w:r>
+          </w:p>
+          <w:p>
+            <w:pPr>
+              <w:spacing w:line="360" w:lineRule="auto"/>
+              <w:jc w:val="both"/>
+              <w:rPr>
+                <w:rFonts w:ascii="Arial" w:hAnsi="Arial" w:cs="Arial"/>
+                <w:sz w:val="22"/>
+                <w:szCs w:val="22"/>
+                <w:lang w:val="de-DE"/>
+              </w:rPr>
+            </w:pPr>
+            <w:r>
+              <w:rPr>
+                <w:rFonts w:ascii="Arial" w:hAnsi="Arial" w:cs="Arial"/>
+                <w:sz w:val="22"/>
+                <w:szCs w:val="22"/>
+                <w:lang w:val="de-DE"/>
+              </w:rPr>
+              <w:t xml:space="preserve">                                                                                                                                                                                                                                                                                                                                                             </w:t>
+            </w:r>
+          </w:p>
+          <w:p>
+            <w:pPr>
+              <w:spacing w:line="360" w:lineRule="auto"/>
+              <w:jc w:val="both"/>
+              <w:rPr>
+                <w:rFonts w:ascii="Arial" w:hAnsi="Arial" w:cs="Arial"/>
+                <w:sz w:val="22"/>
+                <w:szCs w:val="22"/>
+                <w:lang w:val="de-DE"/>
+              </w:rPr>
+            </w:pPr>
+            <w:r>
+              <w:rPr>
+                <w:rFonts w:ascii="Arial" w:hAnsi="Arial" w:cs="Arial"/>
+                <w:sz w:val="22"/>
+                <w:szCs w:val="22"/>
+                <w:lang w:val="de-DE"/>
+              </w:rPr>
+              <w:t xml:space="preserve">                                                                                                                                                                                                                                                                                                                                                                                                                                                                                                                                                                                                                                                                                                                                                                                                                                                                                                                                                                                                                                                                                                                                                                                                                                                                                                                                                                                                                   </w:t>
+            </w:r>
+          </w:p>
+          <w:p>
+            <w:pPr>
+              <w:spacing w:line="360" w:lineRule="auto"/>
+              <w:jc w:val="both"/>
+              <w:rPr>
+                <w:rFonts w:ascii="Arial" w:hAnsi="Arial" w:cs="Arial"/>
+                <w:sz w:val="22"/>
+                <w:szCs w:val="22"/>
+                <w:lang w:val="de-DE"/>
+              </w:rPr>
+            </w:pPr>
+          </w:p>
+          <w:p>
+            <w:pPr>
+              <w:spacing w:line="360" w:lineRule="auto"/>
+              <w:jc w:val="both"/>
+              <w:rPr>
+                <w:rFonts w:ascii="Arial" w:hAnsi="Arial" w:cs="Arial"/>
+                <w:sz w:val="22"/>
+                <w:szCs w:val="22"/>
+                <w:lang w:val="de-DE"/>
+              </w:rPr>
+            </w:pPr>
+          </w:p>
+        </w:tc>
+      </w:tr>
+    </w:tbl>
+    <w:p>
+      <w:pPr>
+        <w:spacing w:line="360" w:lineRule="auto"/>
+        <w:jc w:val="both"/>
+        <w:rPr>
+          <w:rFonts w:ascii="Arial" w:hAnsi="Arial" w:cs="Arial"/>
+          <w:sz w:val="22"/>
+          <w:szCs w:val="22"/>
+          <w:lang w:val="de-DE"/>
+        </w:rPr>
+      </w:pPr>
+    </w:p>
+    <w:p>
+      <w:pPr>
+        <w:spacing w:line="360" w:lineRule="auto"/>
+        <w:jc w:val="both"/>
+        <w:rPr>
+          <w:rFonts w:ascii="Arial" w:hAnsi="Arial" w:cs="Arial"/>
+          <w:sz w:val="22"/>
+          <w:szCs w:val="22"/>
+          <w:lang w:val="de-DE"/>
+        </w:rPr>
+      </w:pPr>
+      <w:r>
+        <w:rPr>
+          <w:rFonts w:ascii="Arial" w:hAnsi="Arial" w:cs="Arial"/>
+          <w:sz w:val="22"/>
+          <w:szCs w:val="22"/>
+          <w:lang w:val="de-DE"/>
+        </w:rPr>
+        <w:t>Beobachtung eines Kindes</w:t>
+      </w:r>
     </w:p>
     <w:sectPr>
       <w:headerReference w:type="default" r:id="rId7"/>

</xml_diff>